<commit_message>
feat: enhance resume optimization with social profile integration
- Added LinkedIn and GitHub profile integration to enrich resume optimization
- Implemented profile indexing agent to analyze public LinkedIn profiles and GitHub repositories
- Added optional GitHub token support for accessing private repos and higher rate limits
- Updated frontend with expandable "Optional Enhancements" section for social profile inputs
- Added error handling and fallbacks for profile fetching to ensure pipeline
</commit_message>
<xml_diff>
--- a/backend/exports/Synapsis_Jr_AI_Engineer_LLM/resume.docx
+++ b/backend/exports/Synapsis_Jr_AI_Engineer_LLM/resume.docx
@@ -27,7 +27,7 @@
           <w:i w:val="0"/>
           <w:sz w:val="22"/>
         </w:rPr>
-        <w:t>Jakarta, Indonesia | +6281295813273 | ramdhan_hidayat@outlook.com | LinkedIn | Portfolio | Blog</w:t>
+        <w:t>Jakarta, Indonesia | +6281295813273 | ramdhan_hidayat@outlook.com | LinkedIn: ramdhan-hidayat</w:t>
       </w:r>
     </w:p>
     <w:p>
@@ -44,7 +44,7 @@
           <w:i w:val="0"/>
           <w:sz w:val="22"/>
         </w:rPr>
-        <w:t>SUMMARY</w:t>
+        <w:t>PROFESSIONAL SUMMARY</w:t>
       </w:r>
     </w:p>
     <w:p>
@@ -58,7 +58,7 @@
           <w:i w:val="0"/>
           <w:sz w:val="22"/>
         </w:rPr>
-        <w:t>AI specialist with 1.5+ years of project-based experience designing, building, and evaluating LLM-powered applications. Proficient in Python, LangChain, and the OpenAI API, with a focus on developing RAG systems, chatbots, and AI agents. Proven ability to manage the end-to-end project lifecycle from data preprocessing and prompt engineering to backend API development.</w:t>
+        <w:t>AI-focused Data Scientist with specialized experience in Large Language Models (LLMs) and conversational AI systems. Proven track record in developing production-ready AI pipelines and mentoring cross-functional teams on ML implementations. Recently built LLM evaluation frameworks (SycoBench) and RAG-powered document management systems (PdVerse) using modern AI frameworks. Passionate about bridging the gap between complex AI technologies and real-world business applications through robust engineering practices.</w:t>
       </w:r>
     </w:p>
     <w:p>
@@ -80,9 +80,17 @@
     </w:p>
     <w:p>
       <w:pPr>
-        <w:pStyle w:val="ListBullet"/>
         <w:spacing w:after="40"/>
       </w:pPr>
+      <w:r>
+        <w:rPr>
+          <w:rFonts w:ascii="Times New Roman" w:hAnsi="Times New Roman"/>
+          <w:b/>
+          <w:i w:val="0"/>
+          <w:sz w:val="22"/>
+        </w:rPr>
+        <w:t>Programming Languages:</w:t>
+      </w:r>
       <w:r>
         <w:rPr>
           <w:rFonts w:ascii="Times New Roman" w:hAnsi="Times New Roman"/>
@@ -90,14 +98,22 @@
           <w:i w:val="0"/>
           <w:sz w:val="22"/>
         </w:rPr>
-        <w:t>Programming Languages: Python, SQL, R, Clojure, TypeScript</w:t>
+        <w:t xml:space="preserve"> Python, SQL, R, Clojure</w:t>
       </w:r>
     </w:p>
     <w:p>
       <w:pPr>
-        <w:pStyle w:val="ListBullet"/>
         <w:spacing w:after="40"/>
       </w:pPr>
+      <w:r>
+        <w:rPr>
+          <w:rFonts w:ascii="Times New Roman" w:hAnsi="Times New Roman"/>
+          <w:b/>
+          <w:i w:val="0"/>
+          <w:sz w:val="22"/>
+        </w:rPr>
+        <w:t>LLM &amp; NLP Frameworks:</w:t>
+      </w:r>
       <w:r>
         <w:rPr>
           <w:rFonts w:ascii="Times New Roman" w:hAnsi="Times New Roman"/>
@@ -105,14 +121,22 @@
           <w:i w:val="0"/>
           <w:sz w:val="22"/>
         </w:rPr>
-        <w:t>LLM &amp; NLP: LangChain, OpenAI API, Hugging Face Transformers, RAG, Prompt Engineering, LLM Evaluation, Fine-Tuning Concepts, Vector Databases, NLP, Data Preprocessing</w:t>
+        <w:t xml:space="preserve"> LangChain, Hugging Face Transformers, OpenAI API, CrewAI, PydanticAI</w:t>
       </w:r>
     </w:p>
     <w:p>
       <w:pPr>
-        <w:pStyle w:val="ListBullet"/>
         <w:spacing w:after="40"/>
       </w:pPr>
+      <w:r>
+        <w:rPr>
+          <w:rFonts w:ascii="Times New Roman" w:hAnsi="Times New Roman"/>
+          <w:b/>
+          <w:i w:val="0"/>
+          <w:sz w:val="22"/>
+        </w:rPr>
+        <w:t>AI/ML Technologies:</w:t>
+      </w:r>
       <w:r>
         <w:rPr>
           <w:rFonts w:ascii="Times New Roman" w:hAnsi="Times New Roman"/>
@@ -120,14 +144,22 @@
           <w:i w:val="0"/>
           <w:sz w:val="22"/>
         </w:rPr>
-        <w:t>Data &amp; Cloud: BigQuery, AWS SageMaker, Pandas, NumPy, Scikit-learn, UMAP, HDBSCAN</w:t>
+        <w:t xml:space="preserve"> Large Language Models (LLMs), Natural Language Processing, Prompt Engineering, Fine-tuning, RAG Systems, Conversational AI</w:t>
       </w:r>
     </w:p>
     <w:p>
       <w:pPr>
-        <w:pStyle w:val="ListBullet"/>
         <w:spacing w:after="40"/>
       </w:pPr>
+      <w:r>
+        <w:rPr>
+          <w:rFonts w:ascii="Times New Roman" w:hAnsi="Times New Roman"/>
+          <w:b/>
+          <w:i w:val="0"/>
+          <w:sz w:val="22"/>
+        </w:rPr>
+        <w:t>Data Engineering:</w:t>
+      </w:r>
       <w:r>
         <w:rPr>
           <w:rFonts w:ascii="Times New Roman" w:hAnsi="Times New Roman"/>
@@ -135,7 +167,30 @@
           <w:i w:val="0"/>
           <w:sz w:val="22"/>
         </w:rPr>
-        <w:t>Web Development: Next.js, React, Tailwind CSS, Python (Backend)</w:t>
+        <w:t xml:space="preserve"> BigQuery, MongoDB, Amazon SageMaker, Streamlit, Jupyter</w:t>
+      </w:r>
+    </w:p>
+    <w:p>
+      <w:pPr>
+        <w:spacing w:after="40"/>
+      </w:pPr>
+      <w:r>
+        <w:rPr>
+          <w:rFonts w:ascii="Times New Roman" w:hAnsi="Times New Roman"/>
+          <w:b/>
+          <w:i w:val="0"/>
+          <w:sz w:val="22"/>
+        </w:rPr>
+        <w:t>Cloud &amp; Deployment:</w:t>
+      </w:r>
+      <w:r>
+        <w:rPr>
+          <w:rFonts w:ascii="Times New Roman" w:hAnsi="Times New Roman"/>
+          <w:b w:val="0"/>
+          <w:i w:val="0"/>
+          <w:sz w:val="22"/>
+        </w:rPr>
+        <w:t xml:space="preserve"> Google Cloud Platform, AWS, API Development, Production Systems</w:t>
       </w:r>
     </w:p>
     <w:p>
@@ -152,172 +207,7 @@
           <w:i w:val="0"/>
           <w:sz w:val="22"/>
         </w:rPr>
-        <w:t>AI &amp; LLM PROJECTS</w:t>
-      </w:r>
-    </w:p>
-    <w:p>
-      <w:pPr>
-        <w:spacing w:after="40"/>
-      </w:pPr>
-      <w:r>
-        <w:rPr>
-          <w:rFonts w:ascii="Times New Roman" w:hAnsi="Times New Roman"/>
-          <w:b/>
-          <w:i w:val="0"/>
-          <w:sz w:val="22"/>
-        </w:rPr>
-        <w:t>SycoBench - LLM Sycophancy Evaluation &amp; Benchmarking Platform</w:t>
-      </w:r>
-    </w:p>
-    <w:p>
-      <w:pPr>
-        <w:pStyle w:val="ListBullet"/>
-        <w:spacing w:after="40"/>
-      </w:pPr>
-      <w:r>
-        <w:rPr>
-          <w:rFonts w:ascii="Times New Roman" w:hAnsi="Times New Roman"/>
-          <w:b w:val="0"/>
-          <w:i w:val="0"/>
-          <w:sz w:val="22"/>
-        </w:rPr>
-        <w:t>Developed a comprehensive LLM evaluation platform to benchmark and visualize model sycophancy (over-alignment), a key challenge in building reliable AI agents.</w:t>
-      </w:r>
-    </w:p>
-    <w:p>
-      <w:pPr>
-        <w:pStyle w:val="ListBullet"/>
-        <w:spacing w:after="40"/>
-      </w:pPr>
-      <w:r>
-        <w:rPr>
-          <w:rFonts w:ascii="Times New Roman" w:hAnsi="Times New Roman"/>
-          <w:b w:val="0"/>
-          <w:i w:val="0"/>
-          <w:sz w:val="22"/>
-        </w:rPr>
-        <w:t>Engineered a Python backend to automate model evaluation, implementing custom logic for metric computation based on transformer architecture outputs.</w:t>
-      </w:r>
-    </w:p>
-    <w:p>
-      <w:pPr>
-        <w:pStyle w:val="ListBullet"/>
-        <w:spacing w:after="40"/>
-      </w:pPr>
-      <w:r>
-        <w:rPr>
-          <w:rFonts w:ascii="Times New Roman" w:hAnsi="Times New Roman"/>
-          <w:b w:val="0"/>
-          <w:i w:val="0"/>
-          <w:sz w:val="22"/>
-        </w:rPr>
-        <w:t>Designed and implemented a series of structured prompts (prompt engineering) to test model responses across diverse topics, identifying critical performance gaps.</w:t>
-      </w:r>
-    </w:p>
-    <w:p>
-      <w:pPr>
-        <w:pStyle w:val="ListBullet"/>
-        <w:spacing w:after="40"/>
-      </w:pPr>
-      <w:r>
-        <w:rPr>
-          <w:rFonts w:ascii="Times New Roman" w:hAnsi="Times New Roman"/>
-          <w:b w:val="0"/>
-          <w:i w:val="0"/>
-          <w:sz w:val="22"/>
-        </w:rPr>
-        <w:t>Built an interactive Next.js and TypeScript dashboard to present multi-metric comparisons, enabling deep analysis of model bias and performance.</w:t>
-      </w:r>
-    </w:p>
-    <w:p>
-      <w:pPr>
-        <w:spacing w:after="40" w:before="120"/>
-      </w:pPr>
-      <w:r>
-        <w:rPr>
-          <w:rFonts w:ascii="Times New Roman" w:hAnsi="Times New Roman"/>
-          <w:b/>
-          <w:i w:val="0"/>
-          <w:sz w:val="22"/>
-        </w:rPr>
-        <w:t>PdVerse - RAG-Powered PDF Chatbot &amp; Document Management System</w:t>
-      </w:r>
-    </w:p>
-    <w:p>
-      <w:pPr>
-        <w:pStyle w:val="ListBullet"/>
-        <w:spacing w:after="40"/>
-      </w:pPr>
-      <w:r>
-        <w:rPr>
-          <w:rFonts w:ascii="Times New Roman" w:hAnsi="Times New Roman"/>
-          <w:b w:val="0"/>
-          <w:i w:val="0"/>
-          <w:sz w:val="22"/>
-        </w:rPr>
-        <w:t>Architected and built an end-to-end AI agent for intelligent document interaction, functioning as a chatbot for semantic Q&amp;A over PDF files.</w:t>
-      </w:r>
-    </w:p>
-    <w:p>
-      <w:pPr>
-        <w:pStyle w:val="ListBullet"/>
-        <w:spacing w:after="40"/>
-      </w:pPr>
-      <w:r>
-        <w:rPr>
-          <w:rFonts w:ascii="Times New Roman" w:hAnsi="Times New Roman"/>
-          <w:b w:val="0"/>
-          <w:i w:val="0"/>
-          <w:sz w:val="22"/>
-        </w:rPr>
-        <w:t>Developed a Python backend using LangChain to implement a hybrid Retrieval-Augmented Generation (RAG) pipeline for high-accuracy information retrieval.</w:t>
-      </w:r>
-    </w:p>
-    <w:p>
-      <w:pPr>
-        <w:pStyle w:val="ListBullet"/>
-        <w:spacing w:after="40"/>
-      </w:pPr>
-      <w:r>
-        <w:rPr>
-          <w:rFonts w:ascii="Times New Roman" w:hAnsi="Times New Roman"/>
-          <w:b w:val="0"/>
-          <w:i w:val="0"/>
-          <w:sz w:val="22"/>
-        </w:rPr>
-        <w:t>Integrated the OpenAI API for language understanding and generation, designing a modular system for chat memory and document persistence.</w:t>
-      </w:r>
-    </w:p>
-    <w:p>
-      <w:pPr>
-        <w:pStyle w:val="ListBullet"/>
-        <w:spacing w:after="40"/>
-      </w:pPr>
-      <w:r>
-        <w:rPr>
-          <w:rFonts w:ascii="Times New Roman" w:hAnsi="Times New Roman"/>
-          <w:b w:val="0"/>
-          <w:i w:val="0"/>
-          <w:sz w:val="22"/>
-        </w:rPr>
-        <w:t>Developed and deployed a RESTful API using Python to serve the RAG pipeline, ensuring low-latency responses for the Next.js frontend.</w:t>
-      </w:r>
-    </w:p>
-    <w:p>
-      <w:pPr>
-        <w:pBdr>
-          <w:bottom w:val="single" w:sz="6" w:space="1" w:color="000000"/>
-        </w:pBdr>
-        <w:spacing w:after="80" w:before="160"/>
-      </w:pPr>
-      <w:r>
-        <w:rPr>
-          <w:rFonts w:ascii="Times New Roman" w:hAnsi="Times New Roman"/>
-          <w:b/>
-          <w:i w:val="0"/>
-          <w:sz w:val="22"/>
-        </w:rPr>
-        <w:t>PROFESSIONAL EXPERIENCE</w:t>
+        <w:t>EXPERIENCE</w:t>
       </w:r>
     </w:p>
     <w:tbl>
@@ -342,7 +232,7 @@
                 <w:i w:val="0"/>
                 <w:sz w:val="22"/>
               </w:rPr>
-              <w:t>AI &amp; Data Science Mentor</w:t>
+              <w:t>AI Systems Engineer &amp; Data Scientist</w:t>
             </w:r>
           </w:p>
         </w:tc>
@@ -361,7 +251,305 @@
                 <w:i w:val="0"/>
                 <w:sz w:val="22"/>
               </w:rPr>
-              <w:t>Dec 2023 – Apr 2024</w:t>
+              <w:t>May 2021 – June 2022</w:t>
+            </w:r>
+          </w:p>
+        </w:tc>
+      </w:tr>
+      <w:tr>
+        <w:tc>
+          <w:tcPr>
+            <w:tcW w:type="dxa" w:w="5040"/>
+          </w:tcPr>
+          <w:p>
+            <w:r>
+              <w:rPr>
+                <w:rFonts w:ascii="Times New Roman" w:hAnsi="Times New Roman"/>
+                <w:b/>
+                <w:i/>
+                <w:sz w:val="22"/>
+              </w:rPr>
+              <w:t>Zenius Education</w:t>
+            </w:r>
+          </w:p>
+        </w:tc>
+        <w:tc>
+          <w:tcPr>
+            <w:tcW w:type="dxa" w:w="5040"/>
+          </w:tcPr>
+          <w:p>
+            <w:pPr>
+              <w:jc w:val="right"/>
+            </w:pPr>
+            <w:r>
+              <w:rPr>
+                <w:rFonts w:ascii="Times New Roman" w:hAnsi="Times New Roman"/>
+                <w:b/>
+                <w:i/>
+                <w:sz w:val="22"/>
+              </w:rPr>
+              <w:t>Jakarta, Indonesia</w:t>
+            </w:r>
+          </w:p>
+        </w:tc>
+      </w:tr>
+    </w:tbl>
+    <w:p>
+      <w:pPr>
+        <w:pStyle w:val="ListBullet"/>
+        <w:spacing w:after="40"/>
+      </w:pPr>
+      <w:r>
+        <w:rPr>
+          <w:rFonts w:ascii="Times New Roman" w:hAnsi="Times New Roman"/>
+          <w:b w:val="0"/>
+          <w:i w:val="0"/>
+          <w:sz w:val="22"/>
+        </w:rPr>
+        <w:t>Engineered production AI systems generating educational content at scale using Clojure and Python</w:t>
+      </w:r>
+    </w:p>
+    <w:p>
+      <w:pPr>
+        <w:pStyle w:val="ListBullet"/>
+        <w:spacing w:after="40"/>
+      </w:pPr>
+      <w:r>
+        <w:rPr>
+          <w:rFonts w:ascii="Times New Roman" w:hAnsi="Times New Roman"/>
+          <w:b w:val="0"/>
+          <w:i w:val="0"/>
+          <w:sz w:val="22"/>
+        </w:rPr>
+        <w:t>Led AI-driven content generation pipeline serving thousands of learners, advancing to team lead in 2 months</w:t>
+      </w:r>
+    </w:p>
+    <w:p>
+      <w:pPr>
+        <w:pStyle w:val="ListBullet"/>
+        <w:spacing w:after="40"/>
+      </w:pPr>
+      <w:r>
+        <w:rPr>
+          <w:rFonts w:ascii="Times New Roman" w:hAnsi="Times New Roman"/>
+          <w:b w:val="0"/>
+          <w:i w:val="0"/>
+          <w:sz w:val="22"/>
+        </w:rPr>
+        <w:t>Developed automated error detection system using machine learning, reducing production errors by 90%</w:t>
+      </w:r>
+    </w:p>
+    <w:p>
+      <w:pPr>
+        <w:pStyle w:val="ListBullet"/>
+        <w:spacing w:after="40"/>
+      </w:pPr>
+      <w:r>
+        <w:rPr>
+          <w:rFonts w:ascii="Times New Roman" w:hAnsi="Times New Roman"/>
+          <w:b w:val="0"/>
+          <w:i w:val="0"/>
+          <w:sz w:val="22"/>
+        </w:rPr>
+        <w:t>Collaborated with cross-functional teams (product, engineering, content) to optimize AI system performance</w:t>
+      </w:r>
+    </w:p>
+    <w:p>
+      <w:pPr>
+        <w:pStyle w:val="ListBullet"/>
+        <w:spacing w:after="40"/>
+      </w:pPr>
+      <w:r>
+        <w:rPr>
+          <w:rFonts w:ascii="Times New Roman" w:hAnsi="Times New Roman"/>
+          <w:b w:val="0"/>
+          <w:i w:val="0"/>
+          <w:sz w:val="22"/>
+        </w:rPr>
+        <w:t>Performed comprehensive data extraction from Google Cloud via BigQuery and modeling via Amazon SageMaker</w:t>
+      </w:r>
+    </w:p>
+    <w:p>
+      <w:pPr>
+        <w:spacing w:after="80"/>
+      </w:pPr>
+    </w:p>
+    <w:tbl>
+      <w:tblPr>
+        <w:tblW w:type="auto" w:w="0"/>
+        <w:tblLook w:firstColumn="1" w:firstRow="1" w:lastColumn="0" w:lastRow="0" w:noHBand="0" w:noVBand="1" w:val="04A0"/>
+      </w:tblPr>
+      <w:tblGrid>
+        <w:gridCol w:w="5040"/>
+        <w:gridCol w:w="5040"/>
+      </w:tblGrid>
+      <w:tr>
+        <w:tc>
+          <w:tcPr>
+            <w:tcW w:type="dxa" w:w="5040"/>
+          </w:tcPr>
+          <w:p>
+            <w:r>
+              <w:rPr>
+                <w:rFonts w:ascii="Times New Roman" w:hAnsi="Times New Roman"/>
+                <w:b/>
+                <w:i w:val="0"/>
+                <w:sz w:val="22"/>
+              </w:rPr>
+              <w:t>AI Engineering Mentor</w:t>
+            </w:r>
+          </w:p>
+        </w:tc>
+        <w:tc>
+          <w:tcPr>
+            <w:tcW w:type="dxa" w:w="5040"/>
+          </w:tcPr>
+          <w:p>
+            <w:pPr>
+              <w:jc w:val="right"/>
+            </w:pPr>
+            <w:r>
+              <w:rPr>
+                <w:rFonts w:ascii="Times New Roman" w:hAnsi="Times New Roman"/>
+                <w:b/>
+                <w:i w:val="0"/>
+                <w:sz w:val="22"/>
+              </w:rPr>
+              <w:t>February 2022 – June 2023</w:t>
+            </w:r>
+          </w:p>
+        </w:tc>
+      </w:tr>
+      <w:tr>
+        <w:tc>
+          <w:tcPr>
+            <w:tcW w:type="dxa" w:w="5040"/>
+          </w:tcPr>
+          <w:p>
+            <w:r>
+              <w:rPr>
+                <w:rFonts w:ascii="Times New Roman" w:hAnsi="Times New Roman"/>
+                <w:b/>
+                <w:i/>
+                <w:sz w:val="22"/>
+              </w:rPr>
+              <w:t>Kampus Merdeka</w:t>
+            </w:r>
+          </w:p>
+        </w:tc>
+        <w:tc>
+          <w:tcPr>
+            <w:tcW w:type="dxa" w:w="5040"/>
+          </w:tcPr>
+          <w:p>
+            <w:pPr>
+              <w:jc w:val="right"/>
+            </w:pPr>
+            <w:r>
+              <w:rPr>
+                <w:rFonts w:ascii="Times New Roman" w:hAnsi="Times New Roman"/>
+                <w:b/>
+                <w:i/>
+                <w:sz w:val="22"/>
+              </w:rPr>
+              <w:t>Remote</w:t>
+            </w:r>
+          </w:p>
+        </w:tc>
+      </w:tr>
+    </w:tbl>
+    <w:p>
+      <w:pPr>
+        <w:pStyle w:val="ListBullet"/>
+        <w:spacing w:after="40"/>
+      </w:pPr>
+      <w:r>
+        <w:rPr>
+          <w:rFonts w:ascii="Times New Roman" w:hAnsi="Times New Roman"/>
+          <w:b w:val="0"/>
+          <w:i w:val="0"/>
+          <w:sz w:val="22"/>
+        </w:rPr>
+        <w:t>Mentored 70+ university students in Machine Learning and AI Engineering practices through 1-on-1 guidance</w:t>
+      </w:r>
+    </w:p>
+    <w:p>
+      <w:pPr>
+        <w:pStyle w:val="ListBullet"/>
+        <w:spacing w:after="40"/>
+      </w:pPr>
+      <w:r>
+        <w:rPr>
+          <w:rFonts w:ascii="Times New Roman" w:hAnsi="Times New Roman"/>
+          <w:b w:val="0"/>
+          <w:i w:val="0"/>
+          <w:sz w:val="22"/>
+        </w:rPr>
+        <w:t>Delivered technical training on AI/ML workflows, model deployment, and production system design</w:t>
+      </w:r>
+    </w:p>
+    <w:p>
+      <w:pPr>
+        <w:pStyle w:val="ListBullet"/>
+        <w:spacing w:after="40"/>
+      </w:pPr>
+      <w:r>
+        <w:rPr>
+          <w:rFonts w:ascii="Times New Roman" w:hAnsi="Times New Roman"/>
+          <w:b w:val="0"/>
+          <w:i w:val="0"/>
+          <w:sz w:val="22"/>
+        </w:rPr>
+        <w:t>Bridge gap between academic AI theory and industry implementation for emerging AI engineers</w:t>
+      </w:r>
+    </w:p>
+    <w:p>
+      <w:pPr>
+        <w:spacing w:after="80"/>
+      </w:pPr>
+    </w:p>
+    <w:tbl>
+      <w:tblPr>
+        <w:tblW w:type="auto" w:w="0"/>
+        <w:tblLook w:firstColumn="1" w:firstRow="1" w:lastColumn="0" w:lastRow="0" w:noHBand="0" w:noVBand="1" w:val="04A0"/>
+      </w:tblPr>
+      <w:tblGrid>
+        <w:gridCol w:w="5040"/>
+        <w:gridCol w:w="5040"/>
+      </w:tblGrid>
+      <w:tr>
+        <w:tc>
+          <w:tcPr>
+            <w:tcW w:type="dxa" w:w="5040"/>
+          </w:tcPr>
+          <w:p>
+            <w:r>
+              <w:rPr>
+                <w:rFonts w:ascii="Times New Roman" w:hAnsi="Times New Roman"/>
+                <w:b/>
+                <w:i w:val="0"/>
+                <w:sz w:val="22"/>
+              </w:rPr>
+              <w:t>Data Science Tutor Assistant</w:t>
+            </w:r>
+          </w:p>
+        </w:tc>
+        <w:tc>
+          <w:tcPr>
+            <w:tcW w:type="dxa" w:w="5040"/>
+          </w:tcPr>
+          <w:p>
+            <w:pPr>
+              <w:jc w:val="right"/>
+            </w:pPr>
+            <w:r>
+              <w:rPr>
+                <w:rFonts w:ascii="Times New Roman" w:hAnsi="Times New Roman"/>
+                <w:b/>
+                <w:i w:val="0"/>
+                <w:sz w:val="22"/>
+              </w:rPr>
+              <w:t>December 2023 – April 2024</w:t>
             </w:r>
           </w:p>
         </w:tc>
@@ -398,6 +586,7 @@
                 <w:i/>
                 <w:sz w:val="22"/>
               </w:rPr>
+              <w:t>Remote</w:t>
             </w:r>
           </w:p>
         </w:tc>
@@ -415,7 +604,7 @@
           <w:i w:val="0"/>
           <w:sz w:val="22"/>
         </w:rPr>
-        <w:t>Led practical workshops for 25 aspiring data scientists on building end-to-end LLM applications, covering RAG systems, prompt engineering, and API integration.</w:t>
+        <w:t>Provided comprehensive Data Science mentoring to 25 students with variety of backgrounds</w:t>
       </w:r>
     </w:p>
     <w:p>
@@ -430,22 +619,24 @@
           <w:i w:val="0"/>
           <w:sz w:val="22"/>
         </w:rPr>
-        <w:t>Guided students in developing NLP projects, including data preprocessing of text datasets, model training, and evaluation using Python.</w:t>
+        <w:t>Assessed complete data science projects from database querying using SQL to model deployment using Python</w:t>
       </w:r>
     </w:p>
     <w:p>
       <w:pPr>
-        <w:pStyle w:val="ListBullet"/>
-        <w:spacing w:after="40"/>
+        <w:pBdr>
+          <w:bottom w:val="single" w:sz="6" w:space="1" w:color="000000"/>
+        </w:pBdr>
+        <w:spacing w:after="80" w:before="160"/>
       </w:pPr>
       <w:r>
         <w:rPr>
           <w:rFonts w:ascii="Times New Roman" w:hAnsi="Times New Roman"/>
-          <w:b w:val="0"/>
+          <w:b/>
           <w:i w:val="0"/>
           <w:sz w:val="22"/>
         </w:rPr>
-        <w:t>Assessed and provided technical feedback on Python-based data science projects, covering everything from SQL querying to model implementation.</w:t>
+        <w:t>FEATURED LLM PROJECTS</w:t>
       </w:r>
     </w:p>
     <w:tbl>
@@ -470,7 +661,7 @@
                 <w:i w:val="0"/>
                 <w:sz w:val="22"/>
               </w:rPr>
-              <w:t>Education Mentor, Machine Learning &amp; Data Analytics</w:t>
+              <w:t>SycoBench - AI Sycophancy Evaluation Dashboard</w:t>
             </w:r>
           </w:p>
         </w:tc>
@@ -489,43 +680,7 @@
                 <w:i w:val="0"/>
                 <w:sz w:val="22"/>
               </w:rPr>
-              <w:t>Feb 2022 – Jun 2023</w:t>
-            </w:r>
-          </w:p>
-        </w:tc>
-      </w:tr>
-      <w:tr>
-        <w:tc>
-          <w:tcPr>
-            <w:tcW w:type="dxa" w:w="5040"/>
-          </w:tcPr>
-          <w:p>
-            <w:r>
-              <w:rPr>
-                <w:rFonts w:ascii="Times New Roman" w:hAnsi="Times New Roman"/>
-                <w:b/>
-                <w:i/>
-                <w:sz w:val="22"/>
-              </w:rPr>
-              <w:t>Kampus Merdeka</w:t>
-            </w:r>
-          </w:p>
-        </w:tc>
-        <w:tc>
-          <w:tcPr>
-            <w:tcW w:type="dxa" w:w="5040"/>
-          </w:tcPr>
-          <w:p>
-            <w:pPr>
-              <w:jc w:val="right"/>
-            </w:pPr>
-            <w:r>
-              <w:rPr>
-                <w:rFonts w:ascii="Times New Roman" w:hAnsi="Times New Roman"/>
-                <w:b/>
-                <w:i/>
-                <w:sz w:val="22"/>
-              </w:rPr>
+              <w:t>2024</w:t>
             </w:r>
           </w:p>
         </w:tc>
@@ -533,17 +688,16 @@
     </w:tbl>
     <w:p>
       <w:pPr>
-        <w:pStyle w:val="ListBullet"/>
         <w:spacing w:after="40"/>
       </w:pPr>
       <w:r>
         <w:rPr>
           <w:rFonts w:ascii="Times New Roman" w:hAnsi="Times New Roman"/>
           <w:b w:val="0"/>
-          <w:i w:val="0"/>
+          <w:i/>
           <w:sz w:val="22"/>
         </w:rPr>
-        <w:t>Provided advanced data science instruction to 70 students over three batches, covering topics from data collection and processing to modeling and deployment.</w:t>
+        <w:t>Objective: Develop comprehensive LLM evaluation framework for measuring sycophancy in Large Language Models</w:t>
       </w:r>
     </w:p>
     <w:p>
@@ -558,7 +712,90 @@
           <w:i w:val="0"/>
           <w:sz w:val="22"/>
         </w:rPr>
-        <w:t>Evaluated and offered detailed feedback on student projects, reinforcing best practices in the data science project lifecycle.</w:t>
+        <w:t>Architected comprehensive LLM evaluation framework for measuring sycophancy in Large Language Models</w:t>
+      </w:r>
+    </w:p>
+    <w:p>
+      <w:pPr>
+        <w:pStyle w:val="ListBullet"/>
+        <w:spacing w:after="40"/>
+      </w:pPr>
+      <w:r>
+        <w:rPr>
+          <w:rFonts w:ascii="Times New Roman" w:hAnsi="Times New Roman"/>
+          <w:b w:val="0"/>
+          <w:i w:val="0"/>
+          <w:sz w:val="22"/>
+        </w:rPr>
+        <w:t>Built Next.js + TypeScript dashboard with Python backend for automated model performance analysis</w:t>
+      </w:r>
+    </w:p>
+    <w:p>
+      <w:pPr>
+        <w:pStyle w:val="ListBullet"/>
+        <w:spacing w:after="40"/>
+      </w:pPr>
+      <w:r>
+        <w:rPr>
+          <w:rFonts w:ascii="Times New Roman" w:hAnsi="Times New Roman"/>
+          <w:b w:val="0"/>
+          <w:i w:val="0"/>
+          <w:sz w:val="22"/>
+        </w:rPr>
+        <w:t>Implemented real-time LLM testing pipeline supporting multiple models and evaluation metrics</w:t>
+      </w:r>
+    </w:p>
+    <w:p>
+      <w:pPr>
+        <w:pStyle w:val="ListBullet"/>
+        <w:spacing w:after="40"/>
+      </w:pPr>
+      <w:r>
+        <w:rPr>
+          <w:rFonts w:ascii="Times New Roman" w:hAnsi="Times New Roman"/>
+          <w:b w:val="0"/>
+          <w:i w:val="0"/>
+          <w:sz w:val="22"/>
+        </w:rPr>
+        <w:t>Evaluated multiple fine-tuning approaches and model architectures for bias detection in conversational AI systems</w:t>
+      </w:r>
+    </w:p>
+    <w:p>
+      <w:pPr>
+        <w:pStyle w:val="ListBullet"/>
+        <w:spacing w:after="40"/>
+      </w:pPr>
+      <w:r>
+        <w:rPr>
+          <w:rFonts w:ascii="Times New Roman" w:hAnsi="Times New Roman"/>
+          <w:b w:val="0"/>
+          <w:i w:val="0"/>
+          <w:sz w:val="22"/>
+        </w:rPr>
+        <w:t>Developed bias detection algorithms for identifying over-alignment patterns in conversational AI systems</w:t>
+      </w:r>
+    </w:p>
+    <w:p>
+      <w:pPr>
+        <w:spacing w:after="80"/>
+      </w:pPr>
+      <w:r>
+        <w:rPr>
+          <w:rFonts w:ascii="Times New Roman" w:hAnsi="Times New Roman"/>
+          <w:b/>
+          <w:i w:val="0"/>
+          <w:sz w:val="22"/>
+        </w:rPr>
+        <w:t xml:space="preserve">Tech Stack: </w:t>
+      </w:r>
+      <w:r>
+        <w:rPr>
+          <w:rFonts w:ascii="Times New Roman" w:hAnsi="Times New Roman"/>
+          <w:b w:val="0"/>
+          <w:i w:val="0"/>
+          <w:sz w:val="22"/>
+        </w:rPr>
+        <w:t>Next.js, TypeScript, Python, Tailwind CSS</w:t>
       </w:r>
     </w:p>
     <w:tbl>
@@ -583,7 +820,7 @@
                 <w:i w:val="0"/>
                 <w:sz w:val="22"/>
               </w:rPr>
-              <w:t>Data Analyst</w:t>
+              <w:t>PdVerse: Intelligent PDF Management and AI Chat Assistant</w:t>
             </w:r>
           </w:p>
         </w:tc>
@@ -602,43 +839,7 @@
                 <w:i w:val="0"/>
                 <w:sz w:val="22"/>
               </w:rPr>
-              <w:t>Nov 2021 – Jun 2022</w:t>
-            </w:r>
-          </w:p>
-        </w:tc>
-      </w:tr>
-      <w:tr>
-        <w:tc>
-          <w:tcPr>
-            <w:tcW w:type="dxa" w:w="5040"/>
-          </w:tcPr>
-          <w:p>
-            <w:r>
-              <w:rPr>
-                <w:rFonts w:ascii="Times New Roman" w:hAnsi="Times New Roman"/>
-                <w:b/>
-                <w:i/>
-                <w:sz w:val="22"/>
-              </w:rPr>
-              <w:t>Zenius Education</w:t>
-            </w:r>
-          </w:p>
-        </w:tc>
-        <w:tc>
-          <w:tcPr>
-            <w:tcW w:type="dxa" w:w="5040"/>
-          </w:tcPr>
-          <w:p>
-            <w:pPr>
-              <w:jc w:val="right"/>
-            </w:pPr>
-            <w:r>
-              <w:rPr>
-                <w:rFonts w:ascii="Times New Roman" w:hAnsi="Times New Roman"/>
-                <w:b/>
-                <w:i/>
-                <w:sz w:val="22"/>
-              </w:rPr>
+              <w:t>2024</w:t>
             </w:r>
           </w:p>
         </w:tc>
@@ -646,17 +847,16 @@
     </w:tbl>
     <w:p>
       <w:pPr>
-        <w:pStyle w:val="ListBullet"/>
         <w:spacing w:after="40"/>
       </w:pPr>
       <w:r>
         <w:rPr>
           <w:rFonts w:ascii="Times New Roman" w:hAnsi="Times New Roman"/>
           <w:b w:val="0"/>
-          <w:i w:val="0"/>
+          <w:i/>
           <w:sz w:val="22"/>
         </w:rPr>
-        <w:t>Extracted and processed large-scale user data from Google BigQuery to support business intelligence and machine learning initiatives.</w:t>
+        <w:t>Objective: Build intelligent PDF management system integrating AI-powered search and conversational interfaces</w:t>
       </w:r>
     </w:p>
     <w:p>
@@ -671,7 +871,7 @@
           <w:i w:val="0"/>
           <w:sz w:val="22"/>
         </w:rPr>
-        <w:t>Curated and cleansed datasets for modeling tasks on AWS SageMaker, establishing foundational skills for preparing data for AI pipelines.</w:t>
+        <w:t>Developed hybrid RAG retrieval system with local/offline capabilities for semantic document search</w:t>
       </w:r>
     </w:p>
     <w:p>
@@ -686,7 +886,60 @@
           <w:i w:val="0"/>
           <w:sz w:val="22"/>
         </w:rPr>
-        <w:t>Conducted A/B testing and statistical analysis on user interaction data to generate actionable insights, informing key product decisions.</w:t>
+        <w:t>Created conversational AI interface enabling natural language interaction with document repositories</w:t>
+      </w:r>
+    </w:p>
+    <w:p>
+      <w:pPr>
+        <w:pStyle w:val="ListBullet"/>
+        <w:spacing w:after="40"/>
+      </w:pPr>
+      <w:r>
+        <w:rPr>
+          <w:rFonts w:ascii="Times New Roman" w:hAnsi="Times New Roman"/>
+          <w:b w:val="0"/>
+          <w:i w:val="0"/>
+          <w:sz w:val="22"/>
+        </w:rPr>
+        <w:t>Designed modular chat memory and document persistence system with optional OpenAI API integration</w:t>
+      </w:r>
+    </w:p>
+    <w:p>
+      <w:pPr>
+        <w:pStyle w:val="ListBullet"/>
+        <w:spacing w:after="40"/>
+      </w:pPr>
+      <w:r>
+        <w:rPr>
+          <w:rFonts w:ascii="Times New Roman" w:hAnsi="Times New Roman"/>
+          <w:b w:val="0"/>
+          <w:i w:val="0"/>
+          <w:sz w:val="22"/>
+        </w:rPr>
+        <w:t>Implemented end-to-end pipeline from document parsing to intelligent Q&amp;A over PDF content</w:t>
+      </w:r>
+    </w:p>
+    <w:p>
+      <w:pPr>
+        <w:spacing w:after="80"/>
+      </w:pPr>
+      <w:r>
+        <w:rPr>
+          <w:rFonts w:ascii="Times New Roman" w:hAnsi="Times New Roman"/>
+          <w:b/>
+          <w:i w:val="0"/>
+          <w:sz w:val="22"/>
+        </w:rPr>
+        <w:t xml:space="preserve">Tech Stack: </w:t>
+      </w:r>
+      <w:r>
+        <w:rPr>
+          <w:rFonts w:ascii="Times New Roman" w:hAnsi="Times New Roman"/>
+          <w:b w:val="0"/>
+          <w:i w:val="0"/>
+          <w:sz w:val="22"/>
+        </w:rPr>
+        <w:t>Next.js, React, Python, OpenAI API, Vector Embeddings</w:t>
       </w:r>
     </w:p>
     <w:tbl>
@@ -711,7 +964,7 @@
                 <w:i w:val="0"/>
                 <w:sz w:val="22"/>
               </w:rPr>
-              <w:t>Problem Generator/Junior Programmer</w:t>
+              <w:t>JobHunt-Agent - Multi-Agent Resume Optimization System</w:t>
             </w:r>
           </w:p>
         </w:tc>
@@ -730,11 +983,117 @@
                 <w:i w:val="0"/>
                 <w:sz w:val="22"/>
               </w:rPr>
-              <w:t>May 2021 – Nov 2021</w:t>
+              <w:t>2024</w:t>
             </w:r>
           </w:p>
         </w:tc>
       </w:tr>
+    </w:tbl>
+    <w:p>
+      <w:pPr>
+        <w:spacing w:after="40"/>
+      </w:pPr>
+      <w:r>
+        <w:rPr>
+          <w:rFonts w:ascii="Times New Roman" w:hAnsi="Times New Roman"/>
+          <w:b w:val="0"/>
+          <w:i/>
+          <w:sz w:val="22"/>
+        </w:rPr>
+        <w:t>Objective: Build AI-powered resume optimization system with ethical grounding safeguards</w:t>
+      </w:r>
+    </w:p>
+    <w:p>
+      <w:pPr>
+        <w:pStyle w:val="ListBullet"/>
+        <w:spacing w:after="40"/>
+      </w:pPr>
+      <w:r>
+        <w:rPr>
+          <w:rFonts w:ascii="Times New Roman" w:hAnsi="Times New Roman"/>
+          <w:b w:val="0"/>
+          <w:i w:val="0"/>
+          <w:sz w:val="22"/>
+        </w:rPr>
+        <w:t>Engineered Streamlit application with five sequential AI agents for automated resume analysis</w:t>
+      </w:r>
+    </w:p>
+    <w:p>
+      <w:pPr>
+        <w:pStyle w:val="ListBullet"/>
+        <w:spacing w:after="40"/>
+      </w:pPr>
+      <w:r>
+        <w:rPr>
+          <w:rFonts w:ascii="Times New Roman" w:hAnsi="Times New Roman"/>
+          <w:b w:val="0"/>
+          <w:i w:val="0"/>
+          <w:sz w:val="22"/>
+        </w:rPr>
+        <w:t>Implemented ethical grounding protocols preventing credential fabrication while maximizing relevance</w:t>
+      </w:r>
+    </w:p>
+    <w:p>
+      <w:pPr>
+        <w:pStyle w:val="ListBullet"/>
+        <w:spacing w:after="40"/>
+      </w:pPr>
+      <w:r>
+        <w:rPr>
+          <w:rFonts w:ascii="Times New Roman" w:hAnsi="Times New Roman"/>
+          <w:b w:val="0"/>
+          <w:i w:val="0"/>
+          <w:sz w:val="22"/>
+        </w:rPr>
+        <w:t>Designed multi-stage evaluation pipeline analyzing job fit across technical skills and experience alignment</w:t>
+      </w:r>
+    </w:p>
+    <w:p>
+      <w:r>
+        <w:rPr>
+          <w:rFonts w:ascii="Times New Roman" w:hAnsi="Times New Roman"/>
+          <w:b/>
+          <w:i w:val="0"/>
+          <w:sz w:val="22"/>
+        </w:rPr>
+        <w:t xml:space="preserve">Tech Stack: </w:t>
+      </w:r>
+      <w:r>
+        <w:rPr>
+          <w:rFonts w:ascii="Times New Roman" w:hAnsi="Times New Roman"/>
+          <w:b w:val="0"/>
+          <w:i w:val="0"/>
+          <w:sz w:val="22"/>
+        </w:rPr>
+        <w:t>Python, Streamlit, AI Agents</w:t>
+      </w:r>
+    </w:p>
+    <w:p>
+      <w:pPr>
+        <w:pBdr>
+          <w:bottom w:val="single" w:sz="6" w:space="1" w:color="000000"/>
+        </w:pBdr>
+        <w:spacing w:after="80" w:before="160"/>
+      </w:pPr>
+      <w:r>
+        <w:rPr>
+          <w:rFonts w:ascii="Times New Roman" w:hAnsi="Times New Roman"/>
+          <w:b/>
+          <w:i w:val="0"/>
+          <w:sz w:val="22"/>
+        </w:rPr>
+        <w:t>ADDITIONAL PROJECTS</w:t>
+      </w:r>
+    </w:p>
+    <w:tbl>
+      <w:tblPr>
+        <w:tblW w:type="auto" w:w="0"/>
+        <w:tblLook w:firstColumn="1" w:firstRow="1" w:lastColumn="0" w:lastRow="0" w:noHBand="0" w:noVBand="1" w:val="04A0"/>
+      </w:tblPr>
+      <w:tblGrid>
+        <w:gridCol w:w="5040"/>
+        <w:gridCol w:w="5040"/>
+      </w:tblGrid>
       <w:tr>
         <w:tc>
           <w:tcPr>
@@ -745,10 +1104,10 @@
               <w:rPr>
                 <w:rFonts w:ascii="Times New Roman" w:hAnsi="Times New Roman"/>
                 <w:b/>
-                <w:i/>
+                <w:i w:val="0"/>
                 <w:sz w:val="22"/>
               </w:rPr>
-              <w:t>Zenius Education</w:t>
+              <w:t>Customer Segmentation Using RFM Analysis &amp; Unsupervised Machine Learning</w:t>
             </w:r>
           </w:p>
         </w:tc>
@@ -764,9 +1123,10 @@
               <w:rPr>
                 <w:rFonts w:ascii="Times New Roman" w:hAnsi="Times New Roman"/>
                 <w:b/>
-                <w:i/>
+                <w:i w:val="0"/>
                 <w:sz w:val="22"/>
               </w:rPr>
+              <w:t>2023</w:t>
             </w:r>
           </w:p>
         </w:tc>
@@ -784,7 +1144,7 @@
           <w:i w:val="0"/>
           <w:sz w:val="22"/>
         </w:rPr>
-        <w:t>Applied Python for large-scale data analysis and validation, rectifying errors in thousands of production JSON files.</w:t>
+        <w:t>Implemented unsupervised ML pipeline using UMAP dimensionality reduction and HDBSCAN clustering, achieving DBCV Score of 0.73 and Trustworthiness Score of 0.98 for production customer segmentation</w:t>
       </w:r>
     </w:p>
     <w:p>
@@ -799,7 +1159,7 @@
           <w:i w:val="0"/>
           <w:sz w:val="22"/>
         </w:rPr>
-        <w:t>Implemented process improvements that resulted in a 90% reduction in production errors.</w:t>
+        <w:t>Designed scalable data processing pipeline for real-time customer analytics and recommendation systems</w:t>
       </w:r>
     </w:p>
     <w:p>
@@ -814,7 +1174,27 @@
           <w:i w:val="0"/>
           <w:sz w:val="22"/>
         </w:rPr>
-        <w:t>Promoted to Team Lead within two months for exceptional performance and provided technical guidance to junior team members.</w:t>
+        <w:t>Built automated ML pipeline for real-time customer data processing and model inference</w:t>
+      </w:r>
+    </w:p>
+    <w:p>
+      <w:r>
+        <w:rPr>
+          <w:rFonts w:ascii="Times New Roman" w:hAnsi="Times New Roman"/>
+          <w:b/>
+          <w:i w:val="0"/>
+          <w:sz w:val="22"/>
+        </w:rPr>
+        <w:t xml:space="preserve">Tech Stack: </w:t>
+      </w:r>
+      <w:r>
+        <w:rPr>
+          <w:rFonts w:ascii="Times New Roman" w:hAnsi="Times New Roman"/>
+          <w:b w:val="0"/>
+          <w:i w:val="0"/>
+          <w:sz w:val="22"/>
+        </w:rPr>
+        <w:t>Python, R, UMAP, HDBSCAN</w:t>
       </w:r>
     </w:p>
     <w:p>
@@ -912,11 +1292,17 @@
                 <w:i/>
                 <w:sz w:val="22"/>
               </w:rPr>
+              <w:t>Penang, Malaysia</w:t>
             </w:r>
           </w:p>
         </w:tc>
       </w:tr>
     </w:tbl>
+    <w:p>
+      <w:pPr>
+        <w:spacing w:after="80"/>
+      </w:pPr>
+    </w:p>
     <w:tbl>
       <w:tblPr>
         <w:tblW w:type="auto" w:w="0"/>
@@ -995,6 +1381,7 @@
                 <w:i/>
                 <w:sz w:val="22"/>
               </w:rPr>
+              <w:t>Kuala Lumpur, Malaysia</w:t>
             </w:r>
           </w:p>
         </w:tc>
@@ -1035,11 +1422,11 @@
             <w:r>
               <w:rPr>
                 <w:rFonts w:ascii="Times New Roman" w:hAnsi="Times New Roman"/>
-                <w:b w:val="0"/>
+                <w:b/>
                 <w:i w:val="0"/>
                 <w:sz w:val="22"/>
               </w:rPr>
-              <w:t>BCG X Data Science Virtual Experience</w:t>
+              <w:t>BCG X Data Science</w:t>
             </w:r>
           </w:p>
         </w:tc>
@@ -1054,11 +1441,99 @@
             <w:r>
               <w:rPr>
                 <w:rFonts w:ascii="Times New Roman" w:hAnsi="Times New Roman"/>
-                <w:b w:val="0"/>
+                <w:b/>
                 <w:i w:val="0"/>
                 <w:sz w:val="22"/>
               </w:rPr>
-              <w:t>Completed Sep 2023</w:t>
+              <w:t>September 2024</w:t>
+            </w:r>
+          </w:p>
+        </w:tc>
+      </w:tr>
+      <w:tr>
+        <w:tc>
+          <w:tcPr>
+            <w:tcW w:type="dxa" w:w="5040"/>
+          </w:tcPr>
+          <w:p>
+            <w:r>
+              <w:rPr>
+                <w:rFonts w:ascii="Times New Roman" w:hAnsi="Times New Roman"/>
+                <w:b/>
+                <w:i/>
+                <w:sz w:val="22"/>
+              </w:rPr>
+              <w:t>Forage</w:t>
+            </w:r>
+          </w:p>
+        </w:tc>
+        <w:tc>
+          <w:tcPr>
+            <w:tcW w:type="dxa" w:w="5040"/>
+          </w:tcPr>
+          <w:p>
+            <w:pPr>
+              <w:jc w:val="right"/>
+            </w:pPr>
+            <w:r>
+              <w:rPr>
+                <w:rFonts w:ascii="Times New Roman" w:hAnsi="Times New Roman"/>
+                <w:b/>
+                <w:i/>
+                <w:sz w:val="22"/>
+              </w:rPr>
+            </w:r>
+          </w:p>
+        </w:tc>
+      </w:tr>
+    </w:tbl>
+    <w:p>
+      <w:pPr>
+        <w:spacing w:after="80"/>
+      </w:pPr>
+    </w:p>
+    <w:tbl>
+      <w:tblPr>
+        <w:tblW w:type="auto" w:w="0"/>
+        <w:tblLook w:firstColumn="1" w:firstRow="1" w:lastColumn="0" w:lastRow="0" w:noHBand="0" w:noVBand="1" w:val="04A0"/>
+      </w:tblPr>
+      <w:tblGrid>
+        <w:gridCol w:w="5040"/>
+        <w:gridCol w:w="5040"/>
+      </w:tblGrid>
+      <w:tr>
+        <w:tc>
+          <w:tcPr>
+            <w:tcW w:type="dxa" w:w="5040"/>
+          </w:tcPr>
+          <w:p>
+            <w:r>
+              <w:rPr>
+                <w:rFonts w:ascii="Times New Roman" w:hAnsi="Times New Roman"/>
+                <w:b/>
+                <w:i w:val="0"/>
+                <w:sz w:val="22"/>
+              </w:rPr>
+              <w:t>Goldman Sachs Excel for Business</w:t>
+            </w:r>
+          </w:p>
+        </w:tc>
+        <w:tc>
+          <w:tcPr>
+            <w:tcW w:type="dxa" w:w="5040"/>
+          </w:tcPr>
+          <w:p>
+            <w:pPr>
+              <w:jc w:val="right"/>
+            </w:pPr>
+            <w:r>
+              <w:rPr>
+                <w:rFonts w:ascii="Times New Roman" w:hAnsi="Times New Roman"/>
+                <w:b/>
+                <w:i w:val="0"/>
+                <w:sz w:val="22"/>
+              </w:rPr>
+              <w:t>March 2021</w:t>
             </w:r>
           </w:p>
         </w:tc>

</xml_diff>

<commit_message>
feat: enhance resume processing UI and experience
- Updated progress visualization with 5-phase tracking bar and animated step indicators
- Added floating insight cards with subtle animations for better feedback visibility
- Improved loading states with animated rings and shimmer effects during processing
- Modified profile indexing message to be more user-friendly
- Increased max tokens limit from 12000 to 20000 for better processing capacity
- Reduced insight extraction interval from 3s to 2s an
</commit_message>
<xml_diff>
--- a/backend/exports/Synapsis_Jr_AI_Engineer_LLM/resume.docx
+++ b/backend/exports/Synapsis_Jr_AI_Engineer_LLM/resume.docx
@@ -27,7 +27,7 @@
           <w:i w:val="0"/>
           <w:sz w:val="22"/>
         </w:rPr>
-        <w:t>Jakarta, Indonesia | +6281295813273 | ramdhan_hidayat@outlook.com | LinkedIn: ramdhan-hidayat</w:t>
+        <w:t>Jakarta, Indonesia | +6281295813273 | ramdhan_hidayat@outlook.com | LinkedIn: ramdhan-hidayat | Portfolio | Blog</w:t>
       </w:r>
     </w:p>
     <w:p>
@@ -44,13 +44,10 @@
           <w:i w:val="0"/>
           <w:sz w:val="22"/>
         </w:rPr>
-        <w:t>PROFESSIONAL SUMMARY</w:t>
+        <w:t>SUMMARY</w:t>
       </w:r>
     </w:p>
     <w:p>
-      <w:pPr>
-        <w:spacing w:after="120"/>
-      </w:pPr>
       <w:r>
         <w:rPr>
           <w:rFonts w:ascii="Times New Roman" w:hAnsi="Times New Roman"/>
@@ -58,7 +55,7 @@
           <w:i w:val="0"/>
           <w:sz w:val="22"/>
         </w:rPr>
-        <w:t>AI-focused Data Scientist with specialized experience in Large Language Models (LLMs) and conversational AI systems. Proven track record in developing production-ready AI pipelines and mentoring cross-functional teams on ML implementations. Recently built LLM evaluation frameworks (SycoBench) and RAG-powered document management systems (PdVerse) using modern AI frameworks. Passionate about bridging the gap between complex AI technologies and real-world business applications through robust engineering practices.</w:t>
+        <w:t>Proactive and passionate Junior AI Engineer with over 1 year of hands-on experience developing, fine-tuning, and evaluating Large Language Model applications, including AI chatbots and evaluation dashboards. Proficient in Python, LangChain, and OpenAI API, with a strong foundation in the full LLM lifecycle from data preprocessing and prompt engineering to building production-ready RAG systems. A collaborative problem-solver with a Master's in Data Science, eager to contribute to building scalable and reliable AI-powered solutions at Synapsis.</w:t>
       </w:r>
     </w:p>
     <w:p>
@@ -79,8 +76,91 @@
       </w:r>
     </w:p>
     <w:p>
+      <w:r>
+        <w:rPr>
+          <w:rFonts w:ascii="Times New Roman" w:hAnsi="Times New Roman"/>
+          <w:b/>
+          <w:i w:val="0"/>
+          <w:sz w:val="22"/>
+        </w:rPr>
+        <w:t xml:space="preserve">Languages: </w:t>
+      </w:r>
+      <w:r>
+        <w:rPr>
+          <w:rFonts w:ascii="Times New Roman" w:hAnsi="Times New Roman"/>
+          <w:b w:val="0"/>
+          <w:i w:val="0"/>
+          <w:sz w:val="22"/>
+        </w:rPr>
+        <w:t>Python, SQL, R</w:t>
+      </w:r>
+    </w:p>
+    <w:p>
+      <w:r>
+        <w:rPr>
+          <w:rFonts w:ascii="Times New Roman" w:hAnsi="Times New Roman"/>
+          <w:b/>
+          <w:i w:val="0"/>
+          <w:sz w:val="22"/>
+        </w:rPr>
+        <w:t xml:space="preserve">AI/ML Frameworks &amp; APIs: </w:t>
+      </w:r>
+      <w:r>
+        <w:rPr>
+          <w:rFonts w:ascii="Times New Roman" w:hAnsi="Times New Roman"/>
+          <w:b w:val="0"/>
+          <w:i w:val="0"/>
+          <w:sz w:val="22"/>
+        </w:rPr>
+        <w:t>LangChain, OpenAI API, Hugging Face Transformers, CrewAI, PydanticAI, Ollama</w:t>
+      </w:r>
+    </w:p>
+    <w:p>
+      <w:r>
+        <w:rPr>
+          <w:rFonts w:ascii="Times New Roman" w:hAnsi="Times New Roman"/>
+          <w:b/>
+          <w:i w:val="0"/>
+          <w:sz w:val="22"/>
+        </w:rPr>
+        <w:t xml:space="preserve">Data &amp; Cloud: </w:t>
+      </w:r>
+      <w:r>
+        <w:rPr>
+          <w:rFonts w:ascii="Times New Roman" w:hAnsi="Times New Roman"/>
+          <w:b w:val="0"/>
+          <w:i w:val="0"/>
+          <w:sz w:val="22"/>
+        </w:rPr>
+        <w:t>BigQuery, Amazon Sagemaker, AWS</w:t>
+      </w:r>
+    </w:p>
+    <w:p>
+      <w:r>
+        <w:rPr>
+          <w:rFonts w:ascii="Times New Roman" w:hAnsi="Times New Roman"/>
+          <w:b/>
+          <w:i w:val="0"/>
+          <w:sz w:val="22"/>
+        </w:rPr>
+        <w:t xml:space="preserve">Web &amp; DevOps: </w:t>
+      </w:r>
+      <w:r>
+        <w:rPr>
+          <w:rFonts w:ascii="Times New Roman" w:hAnsi="Times New Roman"/>
+          <w:b w:val="0"/>
+          <w:i w:val="0"/>
+          <w:sz w:val="22"/>
+        </w:rPr>
+        <w:t>Next.js, React, TypeScript, Tailwind CSS, Git</w:t>
+      </w:r>
+    </w:p>
+    <w:p>
       <w:pPr>
-        <w:spacing w:after="40"/>
+        <w:pBdr>
+          <w:bottom w:val="single" w:sz="6" w:space="1" w:color="000000"/>
+        </w:pBdr>
+        <w:spacing w:after="80" w:before="160"/>
       </w:pPr>
       <w:r>
         <w:rPr>
@@ -89,8 +169,24 @@
           <w:i w:val="0"/>
           <w:sz w:val="22"/>
         </w:rPr>
-        <w:t>Programming Languages:</w:t>
+        <w:t>PROJECTS</w:t>
       </w:r>
+    </w:p>
+    <w:p>
+      <w:r>
+        <w:rPr>
+          <w:rFonts w:ascii="Times New Roman" w:hAnsi="Times New Roman"/>
+          <w:b/>
+          <w:i w:val="0"/>
+          <w:sz w:val="22"/>
+        </w:rPr>
+        <w:t>SycoBench - AI Sycophancy Evaluation Dashboard</w:t>
+      </w:r>
+    </w:p>
+    <w:p>
+      <w:pPr>
+        <w:pStyle w:val="ListBullet"/>
+      </w:pPr>
       <w:r>
         <w:rPr>
           <w:rFonts w:ascii="Times New Roman" w:hAnsi="Times New Roman"/>
@@ -98,13 +194,52 @@
           <w:i w:val="0"/>
           <w:sz w:val="22"/>
         </w:rPr>
-        <w:t xml:space="preserve"> Python, SQL, R, Clojure</w:t>
+        <w:t>Developed a comprehensive LLM evaluation dashboard from the ground up to quantify and visualize model sycophancy, addressing a key challenge in AI safety and reliability</w:t>
       </w:r>
     </w:p>
     <w:p>
       <w:pPr>
-        <w:spacing w:after="40"/>
+        <w:pStyle w:val="ListBullet"/>
       </w:pPr>
+      <w:r>
+        <w:rPr>
+          <w:rFonts w:ascii="Times New Roman" w:hAnsi="Times New Roman"/>
+          <w:b w:val="0"/>
+          <w:i w:val="0"/>
+          <w:sz w:val="22"/>
+        </w:rPr>
+        <w:t>Engineered a Python backend to perform model inference, compute custom evaluation metrics, and benchmark multiple LLMs, including prompt engineering for diverse test cases</w:t>
+      </w:r>
+    </w:p>
+    <w:p>
+      <w:pPr>
+        <w:pStyle w:val="ListBullet"/>
+      </w:pPr>
+      <w:r>
+        <w:rPr>
+          <w:rFonts w:ascii="Times New Roman" w:hAnsi="Times New Roman"/>
+          <w:b w:val="0"/>
+          <w:i w:val="0"/>
+          <w:sz w:val="22"/>
+        </w:rPr>
+        <w:t>Designed and deployed an interactive Next.js dashboard, enabling real-time comparison of model performance and identification of biases through advanced quadrant visualizations</w:t>
+      </w:r>
+    </w:p>
+    <w:p>
+      <w:pPr>
+        <w:pStyle w:val="ListBullet"/>
+      </w:pPr>
+      <w:r>
+        <w:rPr>
+          <w:rFonts w:ascii="Times New Roman" w:hAnsi="Times New Roman"/>
+          <w:b w:val="0"/>
+          <w:i w:val="0"/>
+          <w:sz w:val="22"/>
+        </w:rPr>
+        <w:t>Curated and preprocessed a diverse dataset to test model alignment across various topics, ensuring robust evaluation</w:t>
+      </w:r>
+    </w:p>
+    <w:p>
       <w:r>
         <w:rPr>
           <w:rFonts w:ascii="Times New Roman" w:hAnsi="Times New Roman"/>
@@ -112,8 +247,13 @@
           <w:i w:val="0"/>
           <w:sz w:val="22"/>
         </w:rPr>
-        <w:t>LLM &amp; NLP Frameworks:</w:t>
+        <w:t>PdVerse: Intelligent PDF Management and AI Chat Assistant</w:t>
       </w:r>
+    </w:p>
+    <w:p>
+      <w:pPr>
+        <w:pStyle w:val="ListBullet"/>
+      </w:pPr>
       <w:r>
         <w:rPr>
           <w:rFonts w:ascii="Times New Roman" w:hAnsi="Times New Roman"/>
@@ -121,22 +261,13 @@
           <w:i w:val="0"/>
           <w:sz w:val="22"/>
         </w:rPr>
-        <w:t xml:space="preserve"> LangChain, Hugging Face Transformers, OpenAI API, CrewAI, PydanticAI</w:t>
+        <w:t>Architected and built an intelligent PDF management and AI chat assistant from scratch, leveraging a hybrid Retrieval-Augmented Generation (RAG) pipeline for accurate, context-aware responses</w:t>
       </w:r>
     </w:p>
     <w:p>
       <w:pPr>
-        <w:spacing w:after="40"/>
+        <w:pStyle w:val="ListBullet"/>
       </w:pPr>
-      <w:r>
-        <w:rPr>
-          <w:rFonts w:ascii="Times New Roman" w:hAnsi="Times New Roman"/>
-          <w:b/>
-          <w:i w:val="0"/>
-          <w:sz w:val="22"/>
-        </w:rPr>
-        <w:t>AI/ML Technologies:</w:t>
-      </w:r>
       <w:r>
         <w:rPr>
           <w:rFonts w:ascii="Times New Roman" w:hAnsi="Times New Roman"/>
@@ -144,22 +275,13 @@
           <w:i w:val="0"/>
           <w:sz w:val="22"/>
         </w:rPr>
-        <w:t xml:space="preserve"> Large Language Models (LLMs), Natural Language Processing, Prompt Engineering, Fine-tuning, RAG Systems, Conversational AI</w:t>
+        <w:t>Developed a robust Python backend for document parsing, text chunking, and creating vector embeddings using OpenAI API, enabling low-latency semantic search over large document sets</w:t>
       </w:r>
     </w:p>
     <w:p>
       <w:pPr>
-        <w:spacing w:after="40"/>
+        <w:pStyle w:val="ListBullet"/>
       </w:pPr>
-      <w:r>
-        <w:rPr>
-          <w:rFonts w:ascii="Times New Roman" w:hAnsi="Times New Roman"/>
-          <w:b/>
-          <w:i w:val="0"/>
-          <w:sz w:val="22"/>
-        </w:rPr>
-        <w:t>Data Engineering:</w:t>
-      </w:r>
       <w:r>
         <w:rPr>
           <w:rFonts w:ascii="Times New Roman" w:hAnsi="Times New Roman"/>
@@ -167,22 +289,13 @@
           <w:i w:val="0"/>
           <w:sz w:val="22"/>
         </w:rPr>
-        <w:t xml:space="preserve"> BigQuery, MongoDB, Amazon SageMaker, Streamlit, Jupyter</w:t>
+        <w:t>Implemented a conversational AI agent with persistent memory and contextual understanding, allowing users to chat naturally with their documents</w:t>
       </w:r>
     </w:p>
     <w:p>
       <w:pPr>
-        <w:spacing w:after="40"/>
+        <w:pStyle w:val="ListBullet"/>
       </w:pPr>
-      <w:r>
-        <w:rPr>
-          <w:rFonts w:ascii="Times New Roman" w:hAnsi="Times New Roman"/>
-          <w:b/>
-          <w:i w:val="0"/>
-          <w:sz w:val="22"/>
-        </w:rPr>
-        <w:t>Cloud &amp; Deployment:</w:t>
-      </w:r>
       <w:r>
         <w:rPr>
           <w:rFonts w:ascii="Times New Roman" w:hAnsi="Times New Roman"/>
@@ -190,7 +303,7 @@
           <w:i w:val="0"/>
           <w:sz w:val="22"/>
         </w:rPr>
-        <w:t xml:space="preserve"> Google Cloud Platform, AWS, API Development, Production Systems</w:t>
+        <w:t>Engineered a scalable system with both local/offline processing and cloud-based API integration, demonstrating flexibility for different deployment environments</w:t>
       </w:r>
     </w:p>
     <w:p>
@@ -232,7 +345,7 @@
                 <w:i w:val="0"/>
                 <w:sz w:val="22"/>
               </w:rPr>
-              <w:t>AI Systems Engineer &amp; Data Scientist</w:t>
+              <w:t>Problem Generator/Junior Programmer</w:t>
             </w:r>
           </w:p>
         </w:tc>
@@ -251,7 +364,7 @@
                 <w:i w:val="0"/>
                 <w:sz w:val="22"/>
               </w:rPr>
-              <w:t>May 2021 – June 2022</w:t>
+              <w:t>May 2021 - November 2021</w:t>
             </w:r>
           </w:p>
         </w:tc>
@@ -288,7 +401,6 @@
                 <w:i/>
                 <w:sz w:val="22"/>
               </w:rPr>
-              <w:t>Jakarta, Indonesia</w:t>
             </w:r>
           </w:p>
         </w:tc>
@@ -297,7 +409,6 @@
     <w:p>
       <w:pPr>
         <w:pStyle w:val="ListBullet"/>
-        <w:spacing w:after="40"/>
       </w:pPr>
       <w:r>
         <w:rPr>
@@ -306,13 +417,12 @@
           <w:i w:val="0"/>
           <w:sz w:val="22"/>
         </w:rPr>
-        <w:t>Engineered production AI systems generating educational content at scale using Clojure and Python</w:t>
+        <w:t>Collaborated within a team to deliver gamified educational content, quickly earning increased responsibility by demonstrating exceptional problem-solving and technical leadership</w:t>
       </w:r>
     </w:p>
     <w:p>
       <w:pPr>
         <w:pStyle w:val="ListBullet"/>
-        <w:spacing w:after="40"/>
       </w:pPr>
       <w:r>
         <w:rPr>
@@ -321,13 +431,12 @@
           <w:i w:val="0"/>
           <w:sz w:val="22"/>
         </w:rPr>
-        <w:t>Led AI-driven content generation pipeline serving thousands of learners, advancing to team lead in 2 months</w:t>
+        <w:t>Utilized Python to perform large-scale data preprocessing and analysis on thousands of production JSON files, identifying and rectifying critical data integrity issues</w:t>
       </w:r>
     </w:p>
     <w:p>
       <w:pPr>
         <w:pStyle w:val="ListBullet"/>
-        <w:spacing w:after="40"/>
       </w:pPr>
       <w:r>
         <w:rPr>
@@ -336,13 +445,12 @@
           <w:i w:val="0"/>
           <w:sz w:val="22"/>
         </w:rPr>
-        <w:t>Developed automated error detection system using machine learning, reducing production errors by 90%</w:t>
+        <w:t>Engineered and implemented data validation and processing pipelines that achieved a 90% reduction in production errors, significantly improving system reliability</w:t>
       </w:r>
     </w:p>
     <w:p>
       <w:pPr>
         <w:pStyle w:val="ListBullet"/>
-        <w:spacing w:after="40"/>
       </w:pPr>
       <w:r>
         <w:rPr>
@@ -351,28 +459,8 @@
           <w:i w:val="0"/>
           <w:sz w:val="22"/>
         </w:rPr>
-        <w:t>Collaborated with cross-functional teams (product, engineering, content) to optimize AI system performance</w:t>
+        <w:t>Collaborated in a fast-paced, cross-functional environment to enhance product features and ensure data quality for downstream applications</w:t>
       </w:r>
-    </w:p>
-    <w:p>
-      <w:pPr>
-        <w:pStyle w:val="ListBullet"/>
-        <w:spacing w:after="40"/>
-      </w:pPr>
-      <w:r>
-        <w:rPr>
-          <w:rFonts w:ascii="Times New Roman" w:hAnsi="Times New Roman"/>
-          <w:b w:val="0"/>
-          <w:i w:val="0"/>
-          <w:sz w:val="22"/>
-        </w:rPr>
-        <w:t>Performed comprehensive data extraction from Google Cloud via BigQuery and modeling via Amazon SageMaker</w:t>
-      </w:r>
-    </w:p>
-    <w:p>
-      <w:pPr>
-        <w:spacing w:after="80"/>
-      </w:pPr>
     </w:p>
     <w:tbl>
       <w:tblPr>
@@ -396,7 +484,7 @@
                 <w:i w:val="0"/>
                 <w:sz w:val="22"/>
               </w:rPr>
-              <w:t>AI Engineering Mentor</w:t>
+              <w:t>Data Analyst</w:t>
             </w:r>
           </w:p>
         </w:tc>
@@ -415,7 +503,118 @@
                 <w:i w:val="0"/>
                 <w:sz w:val="22"/>
               </w:rPr>
-              <w:t>February 2022 – June 2023</w:t>
+              <w:t>November 2021 - June 2022</w:t>
+            </w:r>
+          </w:p>
+        </w:tc>
+      </w:tr>
+      <w:tr>
+        <w:tc>
+          <w:tcPr>
+            <w:tcW w:type="dxa" w:w="5040"/>
+          </w:tcPr>
+          <w:p>
+            <w:r>
+              <w:rPr>
+                <w:rFonts w:ascii="Times New Roman" w:hAnsi="Times New Roman"/>
+                <w:b/>
+                <w:i/>
+                <w:sz w:val="22"/>
+              </w:rPr>
+              <w:t>Zenius Education</w:t>
+            </w:r>
+          </w:p>
+        </w:tc>
+        <w:tc>
+          <w:tcPr>
+            <w:tcW w:type="dxa" w:w="5040"/>
+          </w:tcPr>
+          <w:p>
+            <w:pPr>
+              <w:jc w:val="right"/>
+            </w:pPr>
+            <w:r>
+              <w:rPr>
+                <w:rFonts w:ascii="Times New Roman" w:hAnsi="Times New Roman"/>
+                <w:b/>
+                <w:i/>
+                <w:sz w:val="22"/>
+              </w:rPr>
+            </w:r>
+          </w:p>
+        </w:tc>
+      </w:tr>
+    </w:tbl>
+    <w:p>
+      <w:pPr>
+        <w:pStyle w:val="ListBullet"/>
+      </w:pPr>
+      <w:r>
+        <w:rPr>
+          <w:rFonts w:ascii="Times New Roman" w:hAnsi="Times New Roman"/>
+          <w:b w:val="0"/>
+          <w:i w:val="0"/>
+          <w:sz w:val="22"/>
+        </w:rPr>
+        <w:t>Engineered data pipelines on AWS (BigQuery, SageMaker) to extract, process, and model large datasets, directly fueling collaborative machine learning initiatives</w:t>
+      </w:r>
+    </w:p>
+    <w:p>
+      <w:pPr>
+        <w:pStyle w:val="ListBullet"/>
+      </w:pPr>
+      <w:r>
+        <w:rPr>
+          <w:rFonts w:ascii="Times New Roman" w:hAnsi="Times New Roman"/>
+          <w:b w:val="0"/>
+          <w:i w:val="0"/>
+          <w:sz w:val="22"/>
+        </w:rPr>
+        <w:t>Conducted in-depth analysis, including A/B testing and hypothesis testing, to evaluate model performance and generate actionable insights, informing key product and business strategies</w:t>
+      </w:r>
+    </w:p>
+    <w:tbl>
+      <w:tblPr>
+        <w:tblW w:type="auto" w:w="0"/>
+        <w:tblLook w:firstColumn="1" w:firstRow="1" w:lastColumn="0" w:lastRow="0" w:noHBand="0" w:noVBand="1" w:val="04A0"/>
+      </w:tblPr>
+      <w:tblGrid>
+        <w:gridCol w:w="5040"/>
+        <w:gridCol w:w="5040"/>
+      </w:tblGrid>
+      <w:tr>
+        <w:tc>
+          <w:tcPr>
+            <w:tcW w:type="dxa" w:w="5040"/>
+          </w:tcPr>
+          <w:p>
+            <w:r>
+              <w:rPr>
+                <w:rFonts w:ascii="Times New Roman" w:hAnsi="Times New Roman"/>
+                <w:b/>
+                <w:i w:val="0"/>
+                <w:sz w:val="22"/>
+              </w:rPr>
+              <w:t>Education Mentor, Machine Learning &amp; Data Analytics</w:t>
+            </w:r>
+          </w:p>
+        </w:tc>
+        <w:tc>
+          <w:tcPr>
+            <w:tcW w:type="dxa" w:w="5040"/>
+          </w:tcPr>
+          <w:p>
+            <w:pPr>
+              <w:jc w:val="right"/>
+            </w:pPr>
+            <w:r>
+              <w:rPr>
+                <w:rFonts w:ascii="Times New Roman" w:hAnsi="Times New Roman"/>
+                <w:b/>
+                <w:i w:val="0"/>
+                <w:sz w:val="22"/>
+              </w:rPr>
+              <w:t>February 2022 - June 2023</w:t>
             </w:r>
           </w:p>
         </w:tc>
@@ -452,7 +651,6 @@
                 <w:i/>
                 <w:sz w:val="22"/>
               </w:rPr>
-              <w:t>Remote</w:t>
             </w:r>
           </w:p>
         </w:tc>
@@ -461,7 +659,6 @@
     <w:p>
       <w:pPr>
         <w:pStyle w:val="ListBullet"/>
-        <w:spacing w:after="40"/>
       </w:pPr>
       <w:r>
         <w:rPr>
@@ -470,13 +667,12 @@
           <w:i w:val="0"/>
           <w:sz w:val="22"/>
         </w:rPr>
-        <w:t>Mentored 70+ university students in Machine Learning and AI Engineering practices through 1-on-1 guidance</w:t>
+        <w:t>Mentored 70+ students across three batches in Data Science, Machine Learning, and Data Analytics, providing guidance on end-to-end data projects</w:t>
       </w:r>
     </w:p>
     <w:p>
       <w:pPr>
         <w:pStyle w:val="ListBullet"/>
-        <w:spacing w:after="40"/>
       </w:pPr>
       <w:r>
         <w:rPr>
@@ -485,28 +681,8 @@
           <w:i w:val="0"/>
           <w:sz w:val="22"/>
         </w:rPr>
-        <w:t>Delivered technical training on AI/ML workflows, model deployment, and production system design</w:t>
+        <w:t>Evaluated student projects by providing detailed feedback on data collection, processing, modeling, and deployment, fostering practical skill development</w:t>
       </w:r>
-    </w:p>
-    <w:p>
-      <w:pPr>
-        <w:pStyle w:val="ListBullet"/>
-        <w:spacing w:after="40"/>
-      </w:pPr>
-      <w:r>
-        <w:rPr>
-          <w:rFonts w:ascii="Times New Roman" w:hAnsi="Times New Roman"/>
-          <w:b w:val="0"/>
-          <w:i w:val="0"/>
-          <w:sz w:val="22"/>
-        </w:rPr>
-        <w:t>Bridge gap between academic AI theory and industry implementation for emerging AI engineers</w:t>
-      </w:r>
-    </w:p>
-    <w:p>
-      <w:pPr>
-        <w:spacing w:after="80"/>
-      </w:pPr>
     </w:p>
     <w:tbl>
       <w:tblPr>
@@ -530,7 +706,7 @@
                 <w:i w:val="0"/>
                 <w:sz w:val="22"/>
               </w:rPr>
-              <w:t>Data Science Tutor Assistant</w:t>
+              <w:t>Tutor Assistant</w:t>
             </w:r>
           </w:p>
         </w:tc>
@@ -549,7 +725,7 @@
                 <w:i w:val="0"/>
                 <w:sz w:val="22"/>
               </w:rPr>
-              <w:t>December 2023 – April 2024</w:t>
+              <w:t>December 2023 - April 2024</w:t>
             </w:r>
           </w:p>
         </w:tc>
@@ -586,7 +762,6 @@
                 <w:i/>
                 <w:sz w:val="22"/>
               </w:rPr>
-              <w:t>Remote</w:t>
             </w:r>
           </w:p>
         </w:tc>
@@ -595,7 +770,6 @@
     <w:p>
       <w:pPr>
         <w:pStyle w:val="ListBullet"/>
-        <w:spacing w:after="40"/>
       </w:pPr>
       <w:r>
         <w:rPr>
@@ -604,13 +778,12 @@
           <w:i w:val="0"/>
           <w:sz w:val="22"/>
         </w:rPr>
-        <w:t>Provided comprehensive Data Science mentoring to 25 students with variety of backgrounds</w:t>
+        <w:t>Mentored 25 students from diverse backgrounds in Data Science, assessing and providing comprehensive feedback on complete data science projects</w:t>
       </w:r>
     </w:p>
     <w:p>
       <w:pPr>
         <w:pStyle w:val="ListBullet"/>
-        <w:spacing w:after="40"/>
       </w:pPr>
       <w:r>
         <w:rPr>
@@ -619,582 +792,7 @@
           <w:i w:val="0"/>
           <w:sz w:val="22"/>
         </w:rPr>
-        <w:t>Assessed complete data science projects from database querying using SQL to model deployment using Python</w:t>
-      </w:r>
-    </w:p>
-    <w:p>
-      <w:pPr>
-        <w:pBdr>
-          <w:bottom w:val="single" w:sz="6" w:space="1" w:color="000000"/>
-        </w:pBdr>
-        <w:spacing w:after="80" w:before="160"/>
-      </w:pPr>
-      <w:r>
-        <w:rPr>
-          <w:rFonts w:ascii="Times New Roman" w:hAnsi="Times New Roman"/>
-          <w:b/>
-          <w:i w:val="0"/>
-          <w:sz w:val="22"/>
-        </w:rPr>
-        <w:t>FEATURED LLM PROJECTS</w:t>
-      </w:r>
-    </w:p>
-    <w:tbl>
-      <w:tblPr>
-        <w:tblW w:type="auto" w:w="0"/>
-        <w:tblLook w:firstColumn="1" w:firstRow="1" w:lastColumn="0" w:lastRow="0" w:noHBand="0" w:noVBand="1" w:val="04A0"/>
-      </w:tblPr>
-      <w:tblGrid>
-        <w:gridCol w:w="5040"/>
-        <w:gridCol w:w="5040"/>
-      </w:tblGrid>
-      <w:tr>
-        <w:tc>
-          <w:tcPr>
-            <w:tcW w:type="dxa" w:w="5040"/>
-          </w:tcPr>
-          <w:p>
-            <w:r>
-              <w:rPr>
-                <w:rFonts w:ascii="Times New Roman" w:hAnsi="Times New Roman"/>
-                <w:b/>
-                <w:i w:val="0"/>
-                <w:sz w:val="22"/>
-              </w:rPr>
-              <w:t>SycoBench - AI Sycophancy Evaluation Dashboard</w:t>
-            </w:r>
-          </w:p>
-        </w:tc>
-        <w:tc>
-          <w:tcPr>
-            <w:tcW w:type="dxa" w:w="5040"/>
-          </w:tcPr>
-          <w:p>
-            <w:pPr>
-              <w:jc w:val="right"/>
-            </w:pPr>
-            <w:r>
-              <w:rPr>
-                <w:rFonts w:ascii="Times New Roman" w:hAnsi="Times New Roman"/>
-                <w:b/>
-                <w:i w:val="0"/>
-                <w:sz w:val="22"/>
-              </w:rPr>
-              <w:t>2024</w:t>
-            </w:r>
-          </w:p>
-        </w:tc>
-      </w:tr>
-    </w:tbl>
-    <w:p>
-      <w:pPr>
-        <w:spacing w:after="40"/>
-      </w:pPr>
-      <w:r>
-        <w:rPr>
-          <w:rFonts w:ascii="Times New Roman" w:hAnsi="Times New Roman"/>
-          <w:b w:val="0"/>
-          <w:i/>
-          <w:sz w:val="22"/>
-        </w:rPr>
-        <w:t>Objective: Develop comprehensive LLM evaluation framework for measuring sycophancy in Large Language Models</w:t>
-      </w:r>
-    </w:p>
-    <w:p>
-      <w:pPr>
-        <w:pStyle w:val="ListBullet"/>
-        <w:spacing w:after="40"/>
-      </w:pPr>
-      <w:r>
-        <w:rPr>
-          <w:rFonts w:ascii="Times New Roman" w:hAnsi="Times New Roman"/>
-          <w:b w:val="0"/>
-          <w:i w:val="0"/>
-          <w:sz w:val="22"/>
-        </w:rPr>
-        <w:t>Architected comprehensive LLM evaluation framework for measuring sycophancy in Large Language Models</w:t>
-      </w:r>
-    </w:p>
-    <w:p>
-      <w:pPr>
-        <w:pStyle w:val="ListBullet"/>
-        <w:spacing w:after="40"/>
-      </w:pPr>
-      <w:r>
-        <w:rPr>
-          <w:rFonts w:ascii="Times New Roman" w:hAnsi="Times New Roman"/>
-          <w:b w:val="0"/>
-          <w:i w:val="0"/>
-          <w:sz w:val="22"/>
-        </w:rPr>
-        <w:t>Built Next.js + TypeScript dashboard with Python backend for automated model performance analysis</w:t>
-      </w:r>
-    </w:p>
-    <w:p>
-      <w:pPr>
-        <w:pStyle w:val="ListBullet"/>
-        <w:spacing w:after="40"/>
-      </w:pPr>
-      <w:r>
-        <w:rPr>
-          <w:rFonts w:ascii="Times New Roman" w:hAnsi="Times New Roman"/>
-          <w:b w:val="0"/>
-          <w:i w:val="0"/>
-          <w:sz w:val="22"/>
-        </w:rPr>
-        <w:t>Implemented real-time LLM testing pipeline supporting multiple models and evaluation metrics</w:t>
-      </w:r>
-    </w:p>
-    <w:p>
-      <w:pPr>
-        <w:pStyle w:val="ListBullet"/>
-        <w:spacing w:after="40"/>
-      </w:pPr>
-      <w:r>
-        <w:rPr>
-          <w:rFonts w:ascii="Times New Roman" w:hAnsi="Times New Roman"/>
-          <w:b w:val="0"/>
-          <w:i w:val="0"/>
-          <w:sz w:val="22"/>
-        </w:rPr>
-        <w:t>Evaluated multiple fine-tuning approaches and model architectures for bias detection in conversational AI systems</w:t>
-      </w:r>
-    </w:p>
-    <w:p>
-      <w:pPr>
-        <w:pStyle w:val="ListBullet"/>
-        <w:spacing w:after="40"/>
-      </w:pPr>
-      <w:r>
-        <w:rPr>
-          <w:rFonts w:ascii="Times New Roman" w:hAnsi="Times New Roman"/>
-          <w:b w:val="0"/>
-          <w:i w:val="0"/>
-          <w:sz w:val="22"/>
-        </w:rPr>
-        <w:t>Developed bias detection algorithms for identifying over-alignment patterns in conversational AI systems</w:t>
-      </w:r>
-    </w:p>
-    <w:p>
-      <w:pPr>
-        <w:spacing w:after="80"/>
-      </w:pPr>
-      <w:r>
-        <w:rPr>
-          <w:rFonts w:ascii="Times New Roman" w:hAnsi="Times New Roman"/>
-          <w:b/>
-          <w:i w:val="0"/>
-          <w:sz w:val="22"/>
-        </w:rPr>
-        <w:t xml:space="preserve">Tech Stack: </w:t>
-      </w:r>
-      <w:r>
-        <w:rPr>
-          <w:rFonts w:ascii="Times New Roman" w:hAnsi="Times New Roman"/>
-          <w:b w:val="0"/>
-          <w:i w:val="0"/>
-          <w:sz w:val="22"/>
-        </w:rPr>
-        <w:t>Next.js, TypeScript, Python, Tailwind CSS</w:t>
-      </w:r>
-    </w:p>
-    <w:tbl>
-      <w:tblPr>
-        <w:tblW w:type="auto" w:w="0"/>
-        <w:tblLook w:firstColumn="1" w:firstRow="1" w:lastColumn="0" w:lastRow="0" w:noHBand="0" w:noVBand="1" w:val="04A0"/>
-      </w:tblPr>
-      <w:tblGrid>
-        <w:gridCol w:w="5040"/>
-        <w:gridCol w:w="5040"/>
-      </w:tblGrid>
-      <w:tr>
-        <w:tc>
-          <w:tcPr>
-            <w:tcW w:type="dxa" w:w="5040"/>
-          </w:tcPr>
-          <w:p>
-            <w:r>
-              <w:rPr>
-                <w:rFonts w:ascii="Times New Roman" w:hAnsi="Times New Roman"/>
-                <w:b/>
-                <w:i w:val="0"/>
-                <w:sz w:val="22"/>
-              </w:rPr>
-              <w:t>PdVerse: Intelligent PDF Management and AI Chat Assistant</w:t>
-            </w:r>
-          </w:p>
-        </w:tc>
-        <w:tc>
-          <w:tcPr>
-            <w:tcW w:type="dxa" w:w="5040"/>
-          </w:tcPr>
-          <w:p>
-            <w:pPr>
-              <w:jc w:val="right"/>
-            </w:pPr>
-            <w:r>
-              <w:rPr>
-                <w:rFonts w:ascii="Times New Roman" w:hAnsi="Times New Roman"/>
-                <w:b/>
-                <w:i w:val="0"/>
-                <w:sz w:val="22"/>
-              </w:rPr>
-              <w:t>2024</w:t>
-            </w:r>
-          </w:p>
-        </w:tc>
-      </w:tr>
-    </w:tbl>
-    <w:p>
-      <w:pPr>
-        <w:spacing w:after="40"/>
-      </w:pPr>
-      <w:r>
-        <w:rPr>
-          <w:rFonts w:ascii="Times New Roman" w:hAnsi="Times New Roman"/>
-          <w:b w:val="0"/>
-          <w:i/>
-          <w:sz w:val="22"/>
-        </w:rPr>
-        <w:t>Objective: Build intelligent PDF management system integrating AI-powered search and conversational interfaces</w:t>
-      </w:r>
-    </w:p>
-    <w:p>
-      <w:pPr>
-        <w:pStyle w:val="ListBullet"/>
-        <w:spacing w:after="40"/>
-      </w:pPr>
-      <w:r>
-        <w:rPr>
-          <w:rFonts w:ascii="Times New Roman" w:hAnsi="Times New Roman"/>
-          <w:b w:val="0"/>
-          <w:i w:val="0"/>
-          <w:sz w:val="22"/>
-        </w:rPr>
-        <w:t>Developed hybrid RAG retrieval system with local/offline capabilities for semantic document search</w:t>
-      </w:r>
-    </w:p>
-    <w:p>
-      <w:pPr>
-        <w:pStyle w:val="ListBullet"/>
-        <w:spacing w:after="40"/>
-      </w:pPr>
-      <w:r>
-        <w:rPr>
-          <w:rFonts w:ascii="Times New Roman" w:hAnsi="Times New Roman"/>
-          <w:b w:val="0"/>
-          <w:i w:val="0"/>
-          <w:sz w:val="22"/>
-        </w:rPr>
-        <w:t>Created conversational AI interface enabling natural language interaction with document repositories</w:t>
-      </w:r>
-    </w:p>
-    <w:p>
-      <w:pPr>
-        <w:pStyle w:val="ListBullet"/>
-        <w:spacing w:after="40"/>
-      </w:pPr>
-      <w:r>
-        <w:rPr>
-          <w:rFonts w:ascii="Times New Roman" w:hAnsi="Times New Roman"/>
-          <w:b w:val="0"/>
-          <w:i w:val="0"/>
-          <w:sz w:val="22"/>
-        </w:rPr>
-        <w:t>Designed modular chat memory and document persistence system with optional OpenAI API integration</w:t>
-      </w:r>
-    </w:p>
-    <w:p>
-      <w:pPr>
-        <w:pStyle w:val="ListBullet"/>
-        <w:spacing w:after="40"/>
-      </w:pPr>
-      <w:r>
-        <w:rPr>
-          <w:rFonts w:ascii="Times New Roman" w:hAnsi="Times New Roman"/>
-          <w:b w:val="0"/>
-          <w:i w:val="0"/>
-          <w:sz w:val="22"/>
-        </w:rPr>
-        <w:t>Implemented end-to-end pipeline from document parsing to intelligent Q&amp;A over PDF content</w:t>
-      </w:r>
-    </w:p>
-    <w:p>
-      <w:pPr>
-        <w:spacing w:after="80"/>
-      </w:pPr>
-      <w:r>
-        <w:rPr>
-          <w:rFonts w:ascii="Times New Roman" w:hAnsi="Times New Roman"/>
-          <w:b/>
-          <w:i w:val="0"/>
-          <w:sz w:val="22"/>
-        </w:rPr>
-        <w:t xml:space="preserve">Tech Stack: </w:t>
-      </w:r>
-      <w:r>
-        <w:rPr>
-          <w:rFonts w:ascii="Times New Roman" w:hAnsi="Times New Roman"/>
-          <w:b w:val="0"/>
-          <w:i w:val="0"/>
-          <w:sz w:val="22"/>
-        </w:rPr>
-        <w:t>Next.js, React, Python, OpenAI API, Vector Embeddings</w:t>
-      </w:r>
-    </w:p>
-    <w:tbl>
-      <w:tblPr>
-        <w:tblW w:type="auto" w:w="0"/>
-        <w:tblLook w:firstColumn="1" w:firstRow="1" w:lastColumn="0" w:lastRow="0" w:noHBand="0" w:noVBand="1" w:val="04A0"/>
-      </w:tblPr>
-      <w:tblGrid>
-        <w:gridCol w:w="5040"/>
-        <w:gridCol w:w="5040"/>
-      </w:tblGrid>
-      <w:tr>
-        <w:tc>
-          <w:tcPr>
-            <w:tcW w:type="dxa" w:w="5040"/>
-          </w:tcPr>
-          <w:p>
-            <w:r>
-              <w:rPr>
-                <w:rFonts w:ascii="Times New Roman" w:hAnsi="Times New Roman"/>
-                <w:b/>
-                <w:i w:val="0"/>
-                <w:sz w:val="22"/>
-              </w:rPr>
-              <w:t>JobHunt-Agent - Multi-Agent Resume Optimization System</w:t>
-            </w:r>
-          </w:p>
-        </w:tc>
-        <w:tc>
-          <w:tcPr>
-            <w:tcW w:type="dxa" w:w="5040"/>
-          </w:tcPr>
-          <w:p>
-            <w:pPr>
-              <w:jc w:val="right"/>
-            </w:pPr>
-            <w:r>
-              <w:rPr>
-                <w:rFonts w:ascii="Times New Roman" w:hAnsi="Times New Roman"/>
-                <w:b/>
-                <w:i w:val="0"/>
-                <w:sz w:val="22"/>
-              </w:rPr>
-              <w:t>2024</w:t>
-            </w:r>
-          </w:p>
-        </w:tc>
-      </w:tr>
-    </w:tbl>
-    <w:p>
-      <w:pPr>
-        <w:spacing w:after="40"/>
-      </w:pPr>
-      <w:r>
-        <w:rPr>
-          <w:rFonts w:ascii="Times New Roman" w:hAnsi="Times New Roman"/>
-          <w:b w:val="0"/>
-          <w:i/>
-          <w:sz w:val="22"/>
-        </w:rPr>
-        <w:t>Objective: Build AI-powered resume optimization system with ethical grounding safeguards</w:t>
-      </w:r>
-    </w:p>
-    <w:p>
-      <w:pPr>
-        <w:pStyle w:val="ListBullet"/>
-        <w:spacing w:after="40"/>
-      </w:pPr>
-      <w:r>
-        <w:rPr>
-          <w:rFonts w:ascii="Times New Roman" w:hAnsi="Times New Roman"/>
-          <w:b w:val="0"/>
-          <w:i w:val="0"/>
-          <w:sz w:val="22"/>
-        </w:rPr>
-        <w:t>Engineered Streamlit application with five sequential AI agents for automated resume analysis</w:t>
-      </w:r>
-    </w:p>
-    <w:p>
-      <w:pPr>
-        <w:pStyle w:val="ListBullet"/>
-        <w:spacing w:after="40"/>
-      </w:pPr>
-      <w:r>
-        <w:rPr>
-          <w:rFonts w:ascii="Times New Roman" w:hAnsi="Times New Roman"/>
-          <w:b w:val="0"/>
-          <w:i w:val="0"/>
-          <w:sz w:val="22"/>
-        </w:rPr>
-        <w:t>Implemented ethical grounding protocols preventing credential fabrication while maximizing relevance</w:t>
-      </w:r>
-    </w:p>
-    <w:p>
-      <w:pPr>
-        <w:pStyle w:val="ListBullet"/>
-        <w:spacing w:after="40"/>
-      </w:pPr>
-      <w:r>
-        <w:rPr>
-          <w:rFonts w:ascii="Times New Roman" w:hAnsi="Times New Roman"/>
-          <w:b w:val="0"/>
-          <w:i w:val="0"/>
-          <w:sz w:val="22"/>
-        </w:rPr>
-        <w:t>Designed multi-stage evaluation pipeline analyzing job fit across technical skills and experience alignment</w:t>
-      </w:r>
-    </w:p>
-    <w:p>
-      <w:r>
-        <w:rPr>
-          <w:rFonts w:ascii="Times New Roman" w:hAnsi="Times New Roman"/>
-          <w:b/>
-          <w:i w:val="0"/>
-          <w:sz w:val="22"/>
-        </w:rPr>
-        <w:t xml:space="preserve">Tech Stack: </w:t>
-      </w:r>
-      <w:r>
-        <w:rPr>
-          <w:rFonts w:ascii="Times New Roman" w:hAnsi="Times New Roman"/>
-          <w:b w:val="0"/>
-          <w:i w:val="0"/>
-          <w:sz w:val="22"/>
-        </w:rPr>
-        <w:t>Python, Streamlit, AI Agents</w:t>
-      </w:r>
-    </w:p>
-    <w:p>
-      <w:pPr>
-        <w:pBdr>
-          <w:bottom w:val="single" w:sz="6" w:space="1" w:color="000000"/>
-        </w:pBdr>
-        <w:spacing w:after="80" w:before="160"/>
-      </w:pPr>
-      <w:r>
-        <w:rPr>
-          <w:rFonts w:ascii="Times New Roman" w:hAnsi="Times New Roman"/>
-          <w:b/>
-          <w:i w:val="0"/>
-          <w:sz w:val="22"/>
-        </w:rPr>
-        <w:t>ADDITIONAL PROJECTS</w:t>
-      </w:r>
-    </w:p>
-    <w:tbl>
-      <w:tblPr>
-        <w:tblW w:type="auto" w:w="0"/>
-        <w:tblLook w:firstColumn="1" w:firstRow="1" w:lastColumn="0" w:lastRow="0" w:noHBand="0" w:noVBand="1" w:val="04A0"/>
-      </w:tblPr>
-      <w:tblGrid>
-        <w:gridCol w:w="5040"/>
-        <w:gridCol w:w="5040"/>
-      </w:tblGrid>
-      <w:tr>
-        <w:tc>
-          <w:tcPr>
-            <w:tcW w:type="dxa" w:w="5040"/>
-          </w:tcPr>
-          <w:p>
-            <w:r>
-              <w:rPr>
-                <w:rFonts w:ascii="Times New Roman" w:hAnsi="Times New Roman"/>
-                <w:b/>
-                <w:i w:val="0"/>
-                <w:sz w:val="22"/>
-              </w:rPr>
-              <w:t>Customer Segmentation Using RFM Analysis &amp; Unsupervised Machine Learning</w:t>
-            </w:r>
-          </w:p>
-        </w:tc>
-        <w:tc>
-          <w:tcPr>
-            <w:tcW w:type="dxa" w:w="5040"/>
-          </w:tcPr>
-          <w:p>
-            <w:pPr>
-              <w:jc w:val="right"/>
-            </w:pPr>
-            <w:r>
-              <w:rPr>
-                <w:rFonts w:ascii="Times New Roman" w:hAnsi="Times New Roman"/>
-                <w:b/>
-                <w:i w:val="0"/>
-                <w:sz w:val="22"/>
-              </w:rPr>
-              <w:t>2023</w:t>
-            </w:r>
-          </w:p>
-        </w:tc>
-      </w:tr>
-    </w:tbl>
-    <w:p>
-      <w:pPr>
-        <w:pStyle w:val="ListBullet"/>
-        <w:spacing w:after="40"/>
-      </w:pPr>
-      <w:r>
-        <w:rPr>
-          <w:rFonts w:ascii="Times New Roman" w:hAnsi="Times New Roman"/>
-          <w:b w:val="0"/>
-          <w:i w:val="0"/>
-          <w:sz w:val="22"/>
-        </w:rPr>
-        <w:t>Implemented unsupervised ML pipeline using UMAP dimensionality reduction and HDBSCAN clustering, achieving DBCV Score of 0.73 and Trustworthiness Score of 0.98 for production customer segmentation</w:t>
-      </w:r>
-    </w:p>
-    <w:p>
-      <w:pPr>
-        <w:pStyle w:val="ListBullet"/>
-        <w:spacing w:after="40"/>
-      </w:pPr>
-      <w:r>
-        <w:rPr>
-          <w:rFonts w:ascii="Times New Roman" w:hAnsi="Times New Roman"/>
-          <w:b w:val="0"/>
-          <w:i w:val="0"/>
-          <w:sz w:val="22"/>
-        </w:rPr>
-        <w:t>Designed scalable data processing pipeline for real-time customer analytics and recommendation systems</w:t>
-      </w:r>
-    </w:p>
-    <w:p>
-      <w:pPr>
-        <w:pStyle w:val="ListBullet"/>
-        <w:spacing w:after="40"/>
-      </w:pPr>
-      <w:r>
-        <w:rPr>
-          <w:rFonts w:ascii="Times New Roman" w:hAnsi="Times New Roman"/>
-          <w:b w:val="0"/>
-          <w:i w:val="0"/>
-          <w:sz w:val="22"/>
-        </w:rPr>
-        <w:t>Built automated ML pipeline for real-time customer data processing and model inference</w:t>
-      </w:r>
-    </w:p>
-    <w:p>
-      <w:r>
-        <w:rPr>
-          <w:rFonts w:ascii="Times New Roman" w:hAnsi="Times New Roman"/>
-          <w:b/>
-          <w:i w:val="0"/>
-          <w:sz w:val="22"/>
-        </w:rPr>
-        <w:t xml:space="preserve">Tech Stack: </w:t>
-      </w:r>
-      <w:r>
-        <w:rPr>
-          <w:rFonts w:ascii="Times New Roman" w:hAnsi="Times New Roman"/>
-          <w:b w:val="0"/>
-          <w:i w:val="0"/>
-          <w:sz w:val="22"/>
-        </w:rPr>
-        <w:t>Python, R, UMAP, HDBSCAN</w:t>
+        <w:t>Guided students through the full project lifecycle, from database querying with SQL to data analysis and model building with Python</w:t>
       </w:r>
     </w:p>
     <w:p>
@@ -1236,7 +834,7 @@
                 <w:i w:val="0"/>
                 <w:sz w:val="22"/>
               </w:rPr>
-              <w:t>Master of Science in Data Science &amp; Analytics</w:t>
+              <w:t>University of Science Malaysia</w:t>
             </w:r>
           </w:p>
         </w:tc>
@@ -1255,7 +853,7 @@
                 <w:i w:val="0"/>
                 <w:sz w:val="22"/>
               </w:rPr>
-              <w:t>2020 – 2024</w:t>
+              <w:t>Malaysia</w:t>
             </w:r>
           </w:p>
         </w:tc>
@@ -1273,7 +871,7 @@
                 <w:i/>
                 <w:sz w:val="22"/>
               </w:rPr>
-              <w:t>University of Science Malaysia</w:t>
+              <w:t>Master of Science in Data Science &amp; Analytics</w:t>
             </w:r>
           </w:p>
         </w:tc>
@@ -1292,17 +890,12 @@
                 <w:i/>
                 <w:sz w:val="22"/>
               </w:rPr>
-              <w:t>Penang, Malaysia</w:t>
+              <w:t>2020 - 2024</w:t>
             </w:r>
           </w:p>
         </w:tc>
       </w:tr>
     </w:tbl>
-    <w:p>
-      <w:pPr>
-        <w:spacing w:after="80"/>
-      </w:pPr>
-    </w:p>
     <w:tbl>
       <w:tblPr>
         <w:tblW w:type="auto" w:w="0"/>
@@ -1325,7 +918,7 @@
                 <w:i w:val="0"/>
                 <w:sz w:val="22"/>
               </w:rPr>
-              <w:t>Bachelor of Science in Physics</w:t>
+              <w:t>University of Malaya</w:t>
             </w:r>
           </w:p>
         </w:tc>
@@ -1344,7 +937,7 @@
                 <w:i w:val="0"/>
                 <w:sz w:val="22"/>
               </w:rPr>
-              <w:t>2015 – 2019</w:t>
+              <w:t>Malaysia</w:t>
             </w:r>
           </w:p>
         </w:tc>
@@ -1362,7 +955,7 @@
                 <w:i/>
                 <w:sz w:val="22"/>
               </w:rPr>
-              <w:t>University of Malaya</w:t>
+              <w:t>Bachelor of Science in Physics</w:t>
             </w:r>
           </w:p>
         </w:tc>
@@ -1381,195 +974,7 @@
                 <w:i/>
                 <w:sz w:val="22"/>
               </w:rPr>
-              <w:t>Kuala Lumpur, Malaysia</w:t>
-            </w:r>
-          </w:p>
-        </w:tc>
-      </w:tr>
-    </w:tbl>
-    <w:p>
-      <w:pPr>
-        <w:pBdr>
-          <w:bottom w:val="single" w:sz="6" w:space="1" w:color="000000"/>
-        </w:pBdr>
-        <w:spacing w:after="80" w:before="160"/>
-      </w:pPr>
-      <w:r>
-        <w:rPr>
-          <w:rFonts w:ascii="Times New Roman" w:hAnsi="Times New Roman"/>
-          <w:b/>
-          <w:i w:val="0"/>
-          <w:sz w:val="22"/>
-        </w:rPr>
-        <w:t>CERTIFICATIONS</w:t>
-      </w:r>
-    </w:p>
-    <w:tbl>
-      <w:tblPr>
-        <w:tblW w:type="auto" w:w="0"/>
-        <w:tblLook w:firstColumn="1" w:firstRow="1" w:lastColumn="0" w:lastRow="0" w:noHBand="0" w:noVBand="1" w:val="04A0"/>
-      </w:tblPr>
-      <w:tblGrid>
-        <w:gridCol w:w="5040"/>
-        <w:gridCol w:w="5040"/>
-      </w:tblGrid>
-      <w:tr>
-        <w:tc>
-          <w:tcPr>
-            <w:tcW w:type="dxa" w:w="5040"/>
-          </w:tcPr>
-          <w:p>
-            <w:r>
-              <w:rPr>
-                <w:rFonts w:ascii="Times New Roman" w:hAnsi="Times New Roman"/>
-                <w:b/>
-                <w:i w:val="0"/>
-                <w:sz w:val="22"/>
-              </w:rPr>
-              <w:t>BCG X Data Science</w:t>
-            </w:r>
-          </w:p>
-        </w:tc>
-        <w:tc>
-          <w:tcPr>
-            <w:tcW w:type="dxa" w:w="5040"/>
-          </w:tcPr>
-          <w:p>
-            <w:pPr>
-              <w:jc w:val="right"/>
-            </w:pPr>
-            <w:r>
-              <w:rPr>
-                <w:rFonts w:ascii="Times New Roman" w:hAnsi="Times New Roman"/>
-                <w:b/>
-                <w:i w:val="0"/>
-                <w:sz w:val="22"/>
-              </w:rPr>
-              <w:t>September 2024</w:t>
-            </w:r>
-          </w:p>
-        </w:tc>
-      </w:tr>
-      <w:tr>
-        <w:tc>
-          <w:tcPr>
-            <w:tcW w:type="dxa" w:w="5040"/>
-          </w:tcPr>
-          <w:p>
-            <w:r>
-              <w:rPr>
-                <w:rFonts w:ascii="Times New Roman" w:hAnsi="Times New Roman"/>
-                <w:b/>
-                <w:i/>
-                <w:sz w:val="22"/>
-              </w:rPr>
-              <w:t>Forage</w:t>
-            </w:r>
-          </w:p>
-        </w:tc>
-        <w:tc>
-          <w:tcPr>
-            <w:tcW w:type="dxa" w:w="5040"/>
-          </w:tcPr>
-          <w:p>
-            <w:pPr>
-              <w:jc w:val="right"/>
-            </w:pPr>
-            <w:r>
-              <w:rPr>
-                <w:rFonts w:ascii="Times New Roman" w:hAnsi="Times New Roman"/>
-                <w:b/>
-                <w:i/>
-                <w:sz w:val="22"/>
-              </w:rPr>
-            </w:r>
-          </w:p>
-        </w:tc>
-      </w:tr>
-    </w:tbl>
-    <w:p>
-      <w:pPr>
-        <w:spacing w:after="80"/>
-      </w:pPr>
-    </w:p>
-    <w:tbl>
-      <w:tblPr>
-        <w:tblW w:type="auto" w:w="0"/>
-        <w:tblLook w:firstColumn="1" w:firstRow="1" w:lastColumn="0" w:lastRow="0" w:noHBand="0" w:noVBand="1" w:val="04A0"/>
-      </w:tblPr>
-      <w:tblGrid>
-        <w:gridCol w:w="5040"/>
-        <w:gridCol w:w="5040"/>
-      </w:tblGrid>
-      <w:tr>
-        <w:tc>
-          <w:tcPr>
-            <w:tcW w:type="dxa" w:w="5040"/>
-          </w:tcPr>
-          <w:p>
-            <w:r>
-              <w:rPr>
-                <w:rFonts w:ascii="Times New Roman" w:hAnsi="Times New Roman"/>
-                <w:b/>
-                <w:i w:val="0"/>
-                <w:sz w:val="22"/>
-              </w:rPr>
-              <w:t>Goldman Sachs Excel for Business</w:t>
-            </w:r>
-          </w:p>
-        </w:tc>
-        <w:tc>
-          <w:tcPr>
-            <w:tcW w:type="dxa" w:w="5040"/>
-          </w:tcPr>
-          <w:p>
-            <w:pPr>
-              <w:jc w:val="right"/>
-            </w:pPr>
-            <w:r>
-              <w:rPr>
-                <w:rFonts w:ascii="Times New Roman" w:hAnsi="Times New Roman"/>
-                <w:b/>
-                <w:i w:val="0"/>
-                <w:sz w:val="22"/>
-              </w:rPr>
-              <w:t>March 2021</w:t>
-            </w:r>
-          </w:p>
-        </w:tc>
-      </w:tr>
-      <w:tr>
-        <w:tc>
-          <w:tcPr>
-            <w:tcW w:type="dxa" w:w="5040"/>
-          </w:tcPr>
-          <w:p>
-            <w:r>
-              <w:rPr>
-                <w:rFonts w:ascii="Times New Roman" w:hAnsi="Times New Roman"/>
-                <w:b/>
-                <w:i/>
-                <w:sz w:val="22"/>
-              </w:rPr>
-              <w:t>Forage</w:t>
-            </w:r>
-          </w:p>
-        </w:tc>
-        <w:tc>
-          <w:tcPr>
-            <w:tcW w:type="dxa" w:w="5040"/>
-          </w:tcPr>
-          <w:p>
-            <w:pPr>
-              <w:jc w:val="right"/>
-            </w:pPr>
-            <w:r>
-              <w:rPr>
-                <w:rFonts w:ascii="Times New Roman" w:hAnsi="Times New Roman"/>
-                <w:b/>
-                <w:i/>
-                <w:sz w:val="22"/>
-              </w:rPr>
+              <w:t>2015 - 2019</w:t>
             </w:r>
           </w:p>
         </w:tc>

</xml_diff>